<commit_message>
create class database connect and mysql, postgres connect, write script to clean raw data
</commit_message>
<xml_diff>
--- a/Doc.docx
+++ b/Doc.docx
@@ -8197,22 +8197,24 @@
         <w:tabs>
           <w:tab w:val="left" w:pos="1815"/>
         </w:tabs>
-        <w:rPr>
-          <w:rFonts w:ascii="Times New Roman" w:hAnsi="Times New Roman" w:cs="Times New Roman"/>
-        </w:rPr>
-      </w:pPr>
-      <w:r>
-        <w:rPr>
-          <w:rFonts w:ascii="Times New Roman" w:hAnsi="Times New Roman" w:cs="Times New Roman"/>
-        </w:rPr>
-        <w:t>/project-root</w:t>
-      </w:r>
-    </w:p>
-    <w:p>
-      <w:pPr>
-        <w:tabs>
-          <w:tab w:val="left" w:pos="1815"/>
-        </w:tabs>
+        <w:jc w:val="both"/>
+        <w:rPr>
+          <w:rFonts w:ascii="Times New Roman" w:hAnsi="Times New Roman" w:cs="Times New Roman"/>
+        </w:rPr>
+      </w:pPr>
+      <w:r>
+        <w:rPr>
+          <w:rFonts w:ascii="Times New Roman" w:hAnsi="Times New Roman" w:cs="Times New Roman"/>
+        </w:rPr>
+        <w:t>breast_cancer_project/</w:t>
+      </w:r>
+    </w:p>
+    <w:p>
+      <w:pPr>
+        <w:tabs>
+          <w:tab w:val="left" w:pos="1815"/>
+        </w:tabs>
+        <w:jc w:val="both"/>
         <w:rPr>
           <w:rFonts w:ascii="Times New Roman" w:hAnsi="Times New Roman" w:cs="Times New Roman"/>
         </w:rPr>
@@ -8229,86 +8231,75 @@
         <w:tabs>
           <w:tab w:val="left" w:pos="1815"/>
         </w:tabs>
-        <w:rPr>
-          <w:rFonts w:ascii="Times New Roman" w:hAnsi="Times New Roman" w:cs="Times New Roman"/>
-        </w:rPr>
-      </w:pPr>
-      <w:r>
-        <w:rPr>
-          <w:rFonts w:ascii="Times New Roman" w:hAnsi="Times New Roman" w:cs="Times New Roman"/>
-        </w:rPr>
-        <w:t>├── config</w:t>
-      </w:r>
-    </w:p>
-    <w:p>
-      <w:pPr>
-        <w:tabs>
-          <w:tab w:val="left" w:pos="1815"/>
-        </w:tabs>
-        <w:rPr>
-          <w:rFonts w:ascii="Times New Roman" w:hAnsi="Times New Roman" w:cs="Times New Roman"/>
-        </w:rPr>
-      </w:pPr>
-      <w:r>
-        <w:rPr>
-          <w:rFonts w:ascii="Times New Roman" w:hAnsi="Times New Roman" w:cs="Times New Roman"/>
-        </w:rPr>
-        <w:t>│   ├── snakemake_config.py         # Cấu hình Snakemake pipeline</w:t>
-      </w:r>
-    </w:p>
-    <w:p>
-      <w:pPr>
-        <w:tabs>
-          <w:tab w:val="left" w:pos="1815"/>
-        </w:tabs>
-        <w:rPr>
-          <w:rFonts w:ascii="Times New Roman" w:hAnsi="Times New Roman" w:cs="Times New Roman"/>
-        </w:rPr>
-      </w:pPr>
-      <w:r>
-        <w:rPr>
-          <w:rFonts w:ascii="Times New Roman" w:hAnsi="Times New Roman" w:cs="Times New Roman"/>
-        </w:rPr>
-        <w:t>│   ├── database_config.py         # Cấu hình kết nối DB</w:t>
-      </w:r>
-    </w:p>
-    <w:p>
-      <w:pPr>
-        <w:tabs>
-          <w:tab w:val="left" w:pos="1815"/>
-        </w:tabs>
-        <w:rPr>
-          <w:rFonts w:ascii="Times New Roman" w:hAnsi="Times New Roman" w:cs="Times New Roman"/>
-        </w:rPr>
-      </w:pPr>
-      <w:r>
-        <w:rPr>
-          <w:rFonts w:ascii="Times New Roman" w:hAnsi="Times New Roman" w:cs="Times New Roman"/>
-        </w:rPr>
-        <w:t>│   ├── logging_config.py          # Cấu hình logging</w:t>
-      </w:r>
-    </w:p>
-    <w:p>
-      <w:pPr>
-        <w:tabs>
-          <w:tab w:val="left" w:pos="1815"/>
-        </w:tabs>
-        <w:rPr>
-          <w:rFonts w:ascii="Times New Roman" w:hAnsi="Times New Roman" w:cs="Times New Roman"/>
-        </w:rPr>
-      </w:pPr>
-      <w:r>
-        <w:rPr>
-          <w:rFonts w:ascii="Times New Roman" w:hAnsi="Times New Roman" w:cs="Times New Roman"/>
-        </w:rPr>
-        <w:t>│   └── other_configs.py           # Các cấu hình khác (nếu có)</w:t>
-      </w:r>
-    </w:p>
-    <w:p>
-      <w:pPr>
-        <w:tabs>
-          <w:tab w:val="left" w:pos="1815"/>
-        </w:tabs>
+        <w:jc w:val="both"/>
+        <w:rPr>
+          <w:rFonts w:ascii="Times New Roman" w:hAnsi="Times New Roman" w:cs="Times New Roman"/>
+        </w:rPr>
+      </w:pPr>
+      <w:r>
+        <w:rPr>
+          <w:rFonts w:ascii="Times New Roman" w:hAnsi="Times New Roman" w:cs="Times New Roman"/>
+        </w:rPr>
+        <w:t>├── config/                           # Các file cấu hình dùng chung</w:t>
+      </w:r>
+    </w:p>
+    <w:p>
+      <w:pPr>
+        <w:tabs>
+          <w:tab w:val="left" w:pos="1815"/>
+        </w:tabs>
+        <w:jc w:val="both"/>
+        <w:rPr>
+          <w:rFonts w:ascii="Times New Roman" w:hAnsi="Times New Roman" w:cs="Times New Roman"/>
+        </w:rPr>
+      </w:pPr>
+      <w:r>
+        <w:rPr>
+          <w:rFonts w:ascii="Times New Roman" w:hAnsi="Times New Roman" w:cs="Times New Roman"/>
+        </w:rPr>
+        <w:t>│   ├── database_config.py            # Cấu hình DB (host, port, user, pass, dbname...)</w:t>
+      </w:r>
+    </w:p>
+    <w:p>
+      <w:pPr>
+        <w:tabs>
+          <w:tab w:val="left" w:pos="1815"/>
+        </w:tabs>
+        <w:jc w:val="both"/>
+        <w:rPr>
+          <w:rFonts w:ascii="Times New Roman" w:hAnsi="Times New Roman" w:cs="Times New Roman"/>
+        </w:rPr>
+      </w:pPr>
+      <w:r>
+        <w:rPr>
+          <w:rFonts w:ascii="Times New Roman" w:hAnsi="Times New Roman" w:cs="Times New Roman"/>
+        </w:rPr>
+        <w:t>│   ├── spark_config.py               # Cấu hình Spark</w:t>
+      </w:r>
+    </w:p>
+    <w:p>
+      <w:pPr>
+        <w:tabs>
+          <w:tab w:val="left" w:pos="1815"/>
+        </w:tabs>
+        <w:jc w:val="both"/>
+        <w:rPr>
+          <w:rFonts w:ascii="Times New Roman" w:hAnsi="Times New Roman" w:cs="Times New Roman"/>
+        </w:rPr>
+      </w:pPr>
+      <w:r>
+        <w:rPr>
+          <w:rFonts w:ascii="Times New Roman" w:hAnsi="Times New Roman" w:cs="Times New Roman"/>
+        </w:rPr>
+        <w:t>│   └── airflow_config.py             # (Nếu có)</w:t>
+      </w:r>
+    </w:p>
+    <w:p>
+      <w:pPr>
+        <w:tabs>
+          <w:tab w:val="left" w:pos="1815"/>
+        </w:tabs>
+        <w:jc w:val="both"/>
         <w:rPr>
           <w:rFonts w:ascii="Times New Roman" w:hAnsi="Times New Roman" w:cs="Times New Roman"/>
         </w:rPr>
@@ -8325,54 +8316,92 @@
         <w:tabs>
           <w:tab w:val="left" w:pos="1815"/>
         </w:tabs>
-        <w:rPr>
-          <w:rFonts w:ascii="Times New Roman" w:hAnsi="Times New Roman" w:cs="Times New Roman"/>
-        </w:rPr>
-      </w:pPr>
-      <w:r>
-        <w:rPr>
-          <w:rFonts w:ascii="Times New Roman" w:hAnsi="Times New Roman" w:cs="Times New Roman"/>
-        </w:rPr>
-        <w:t>├── data</w:t>
-      </w:r>
-    </w:p>
-    <w:p>
-      <w:pPr>
-        <w:tabs>
-          <w:tab w:val="left" w:pos="1815"/>
-        </w:tabs>
-        <w:rPr>
-          <w:rFonts w:ascii="Times New Roman" w:hAnsi="Times New Roman" w:cs="Times New Roman"/>
-        </w:rPr>
-      </w:pPr>
-      <w:r>
-        <w:rPr>
-          <w:rFonts w:ascii="Times New Roman" w:hAnsi="Times New Roman" w:cs="Times New Roman"/>
-        </w:rPr>
-        <w:t>│   ├── raw                       # Dữ liệu gốc (FASTQ, VCF, BAM, ...)</w:t>
-      </w:r>
-    </w:p>
-    <w:p>
-      <w:pPr>
-        <w:tabs>
-          <w:tab w:val="left" w:pos="1815"/>
-        </w:tabs>
-        <w:rPr>
-          <w:rFonts w:ascii="Times New Roman" w:hAnsi="Times New Roman" w:cs="Times New Roman"/>
-        </w:rPr>
-      </w:pPr>
-      <w:r>
-        <w:rPr>
-          <w:rFonts w:ascii="Times New Roman" w:hAnsi="Times New Roman" w:cs="Times New Roman"/>
-        </w:rPr>
-        <w:t>│   └── processed                  # Dữ liệu đã xử lý (sau khi ETL)</w:t>
-      </w:r>
-    </w:p>
-    <w:p>
-      <w:pPr>
-        <w:tabs>
-          <w:tab w:val="left" w:pos="1815"/>
-        </w:tabs>
+        <w:jc w:val="both"/>
+        <w:rPr>
+          <w:rFonts w:ascii="Times New Roman" w:hAnsi="Times New Roman" w:cs="Times New Roman"/>
+        </w:rPr>
+      </w:pPr>
+      <w:r>
+        <w:rPr>
+          <w:rFonts w:ascii="Times New Roman" w:hAnsi="Times New Roman" w:cs="Times New Roman"/>
+        </w:rPr>
+        <w:t>├── database/                        # Các class kết nối DB</w:t>
+      </w:r>
+    </w:p>
+    <w:p>
+      <w:pPr>
+        <w:tabs>
+          <w:tab w:val="left" w:pos="1815"/>
+        </w:tabs>
+        <w:jc w:val="both"/>
+        <w:rPr>
+          <w:rFonts w:ascii="Times New Roman" w:hAnsi="Times New Roman" w:cs="Times New Roman"/>
+        </w:rPr>
+      </w:pPr>
+      <w:r>
+        <w:rPr>
+          <w:rFonts w:ascii="Times New Roman" w:hAnsi="Times New Roman" w:cs="Times New Roman"/>
+        </w:rPr>
+        <w:t>│   ├── __init__.py</w:t>
+      </w:r>
+    </w:p>
+    <w:p>
+      <w:pPr>
+        <w:tabs>
+          <w:tab w:val="left" w:pos="1815"/>
+        </w:tabs>
+        <w:jc w:val="both"/>
+        <w:rPr>
+          <w:rFonts w:ascii="Times New Roman" w:hAnsi="Times New Roman" w:cs="Times New Roman"/>
+        </w:rPr>
+      </w:pPr>
+      <w:r>
+        <w:rPr>
+          <w:rFonts w:ascii="Times New Roman" w:hAnsi="Times New Roman" w:cs="Times New Roman"/>
+        </w:rPr>
+        <w:t>│   ├── mysql_connect.py             # Class MySQLConnect</w:t>
+      </w:r>
+    </w:p>
+    <w:p>
+      <w:pPr>
+        <w:tabs>
+          <w:tab w:val="left" w:pos="1815"/>
+        </w:tabs>
+        <w:jc w:val="both"/>
+        <w:rPr>
+          <w:rFonts w:ascii="Times New Roman" w:hAnsi="Times New Roman" w:cs="Times New Roman"/>
+        </w:rPr>
+      </w:pPr>
+      <w:r>
+        <w:rPr>
+          <w:rFonts w:ascii="Times New Roman" w:hAnsi="Times New Roman" w:cs="Times New Roman"/>
+        </w:rPr>
+        <w:t>│   ├── postgres_connect.py          # Class PostgresConnect</w:t>
+      </w:r>
+    </w:p>
+    <w:p>
+      <w:pPr>
+        <w:tabs>
+          <w:tab w:val="left" w:pos="1815"/>
+        </w:tabs>
+        <w:jc w:val="both"/>
+        <w:rPr>
+          <w:rFonts w:ascii="Times New Roman" w:hAnsi="Times New Roman" w:cs="Times New Roman"/>
+        </w:rPr>
+      </w:pPr>
+      <w:r>
+        <w:rPr>
+          <w:rFonts w:ascii="Times New Roman" w:hAnsi="Times New Roman" w:cs="Times New Roman"/>
+        </w:rPr>
+        <w:t>│   └── mongodb_connect.py           # Class MongoDBConnect (nếu cần)</w:t>
+      </w:r>
+    </w:p>
+    <w:p>
+      <w:pPr>
+        <w:tabs>
+          <w:tab w:val="left" w:pos="1815"/>
+        </w:tabs>
+        <w:jc w:val="both"/>
         <w:rPr>
           <w:rFonts w:ascii="Times New Roman" w:hAnsi="Times New Roman" w:cs="Times New Roman"/>
         </w:rPr>
@@ -8389,70 +8418,160 @@
         <w:tabs>
           <w:tab w:val="left" w:pos="1815"/>
         </w:tabs>
-        <w:rPr>
-          <w:rFonts w:ascii="Times New Roman" w:hAnsi="Times New Roman" w:cs="Times New Roman"/>
-        </w:rPr>
-      </w:pPr>
-      <w:r>
-        <w:rPr>
-          <w:rFonts w:ascii="Times New Roman" w:hAnsi="Times New Roman" w:cs="Times New Roman"/>
-        </w:rPr>
-        <w:t>├── database</w:t>
-      </w:r>
-    </w:p>
-    <w:p>
-      <w:pPr>
-        <w:tabs>
-          <w:tab w:val="left" w:pos="1815"/>
-        </w:tabs>
-        <w:rPr>
-          <w:rFonts w:ascii="Times New Roman" w:hAnsi="Times New Roman" w:cs="Times New Roman"/>
-        </w:rPr>
-      </w:pPr>
-      <w:r>
-        <w:rPr>
-          <w:rFonts w:ascii="Times New Roman" w:hAnsi="Times New Roman" w:cs="Times New Roman"/>
-        </w:rPr>
-        <w:t>│   ├── postgres_connect.py        # Kết nối PostgreSQL</w:t>
-      </w:r>
-    </w:p>
-    <w:p>
-      <w:pPr>
-        <w:tabs>
-          <w:tab w:val="left" w:pos="1815"/>
-        </w:tabs>
-        <w:rPr>
-          <w:rFonts w:ascii="Times New Roman" w:hAnsi="Times New Roman" w:cs="Times New Roman"/>
-        </w:rPr>
-      </w:pPr>
-      <w:r>
-        <w:rPr>
-          <w:rFonts w:ascii="Times New Roman" w:hAnsi="Times New Roman" w:cs="Times New Roman"/>
-        </w:rPr>
-        <w:t>│   ├── mongo_connect.py           # Kết nối MongoDB</w:t>
-      </w:r>
-    </w:p>
-    <w:p>
-      <w:pPr>
-        <w:tabs>
-          <w:tab w:val="left" w:pos="1815"/>
-        </w:tabs>
-        <w:rPr>
-          <w:rFonts w:ascii="Times New Roman" w:hAnsi="Times New Roman" w:cs="Times New Roman"/>
-        </w:rPr>
-      </w:pPr>
-      <w:r>
-        <w:rPr>
-          <w:rFonts w:ascii="Times New Roman" w:hAnsi="Times New Roman" w:cs="Times New Roman"/>
-        </w:rPr>
-        <w:t>│   └── migrations                 # Các migration file</w:t>
-      </w:r>
-    </w:p>
-    <w:p>
-      <w:pPr>
-        <w:tabs>
-          <w:tab w:val="left" w:pos="1815"/>
-        </w:tabs>
+        <w:jc w:val="both"/>
+        <w:rPr>
+          <w:rFonts w:ascii="Times New Roman" w:hAnsi="Times New Roman" w:cs="Times New Roman"/>
+        </w:rPr>
+      </w:pPr>
+      <w:r>
+        <w:rPr>
+          <w:rFonts w:ascii="Times New Roman" w:hAnsi="Times New Roman" w:cs="Times New Roman"/>
+        </w:rPr>
+        <w:t>├── docker/                          # Docker Compose &amp; Dockerfile cho toàn bộ hệ thống</w:t>
+      </w:r>
+    </w:p>
+    <w:p>
+      <w:pPr>
+        <w:tabs>
+          <w:tab w:val="left" w:pos="1815"/>
+        </w:tabs>
+        <w:jc w:val="both"/>
+        <w:rPr>
+          <w:rFonts w:ascii="Times New Roman" w:hAnsi="Times New Roman" w:cs="Times New Roman"/>
+        </w:rPr>
+      </w:pPr>
+      <w:r>
+        <w:rPr>
+          <w:rFonts w:ascii="Times New Roman" w:hAnsi="Times New Roman" w:cs="Times New Roman"/>
+        </w:rPr>
+        <w:t>│   ├── docker-compose.yml</w:t>
+      </w:r>
+    </w:p>
+    <w:p>
+      <w:pPr>
+        <w:tabs>
+          <w:tab w:val="left" w:pos="1815"/>
+        </w:tabs>
+        <w:jc w:val="both"/>
+        <w:rPr>
+          <w:rFonts w:ascii="Times New Roman" w:hAnsi="Times New Roman" w:cs="Times New Roman"/>
+        </w:rPr>
+      </w:pPr>
+      <w:r>
+        <w:rPr>
+          <w:rFonts w:ascii="Times New Roman" w:hAnsi="Times New Roman" w:cs="Times New Roman"/>
+        </w:rPr>
+        <w:t>│   ├── airflow/</w:t>
+      </w:r>
+    </w:p>
+    <w:p>
+      <w:pPr>
+        <w:tabs>
+          <w:tab w:val="left" w:pos="1815"/>
+        </w:tabs>
+        <w:jc w:val="both"/>
+        <w:rPr>
+          <w:rFonts w:ascii="Times New Roman" w:hAnsi="Times New Roman" w:cs="Times New Roman"/>
+        </w:rPr>
+      </w:pPr>
+      <w:r>
+        <w:rPr>
+          <w:rFonts w:ascii="Times New Roman" w:hAnsi="Times New Roman" w:cs="Times New Roman"/>
+        </w:rPr>
+        <w:t>│   │   ├── Dockerfile</w:t>
+      </w:r>
+    </w:p>
+    <w:p>
+      <w:pPr>
+        <w:tabs>
+          <w:tab w:val="left" w:pos="1815"/>
+        </w:tabs>
+        <w:jc w:val="both"/>
+        <w:rPr>
+          <w:rFonts w:ascii="Times New Roman" w:hAnsi="Times New Roman" w:cs="Times New Roman"/>
+        </w:rPr>
+      </w:pPr>
+      <w:r>
+        <w:rPr>
+          <w:rFonts w:ascii="Times New Roman" w:hAnsi="Times New Roman" w:cs="Times New Roman"/>
+        </w:rPr>
+        <w:t>│   │   └── requirements.txt</w:t>
+      </w:r>
+    </w:p>
+    <w:p>
+      <w:pPr>
+        <w:tabs>
+          <w:tab w:val="left" w:pos="1815"/>
+        </w:tabs>
+        <w:jc w:val="both"/>
+        <w:rPr>
+          <w:rFonts w:ascii="Times New Roman" w:hAnsi="Times New Roman" w:cs="Times New Roman"/>
+        </w:rPr>
+      </w:pPr>
+      <w:r>
+        <w:rPr>
+          <w:rFonts w:ascii="Times New Roman" w:hAnsi="Times New Roman" w:cs="Times New Roman"/>
+        </w:rPr>
+        <w:t>│   ├── spark/</w:t>
+      </w:r>
+    </w:p>
+    <w:p>
+      <w:pPr>
+        <w:tabs>
+          <w:tab w:val="left" w:pos="1815"/>
+        </w:tabs>
+        <w:jc w:val="both"/>
+        <w:rPr>
+          <w:rFonts w:ascii="Times New Roman" w:hAnsi="Times New Roman" w:cs="Times New Roman"/>
+        </w:rPr>
+      </w:pPr>
+      <w:r>
+        <w:rPr>
+          <w:rFonts w:ascii="Times New Roman" w:hAnsi="Times New Roman" w:cs="Times New Roman"/>
+        </w:rPr>
+        <w:t>│   │   └── Dockerfile</w:t>
+      </w:r>
+    </w:p>
+    <w:p>
+      <w:pPr>
+        <w:tabs>
+          <w:tab w:val="left" w:pos="1815"/>
+        </w:tabs>
+        <w:jc w:val="both"/>
+        <w:rPr>
+          <w:rFonts w:ascii="Times New Roman" w:hAnsi="Times New Roman" w:cs="Times New Roman"/>
+        </w:rPr>
+      </w:pPr>
+      <w:r>
+        <w:rPr>
+          <w:rFonts w:ascii="Times New Roman" w:hAnsi="Times New Roman" w:cs="Times New Roman"/>
+        </w:rPr>
+        <w:t>│   ├── mlflow/</w:t>
+      </w:r>
+    </w:p>
+    <w:p>
+      <w:pPr>
+        <w:tabs>
+          <w:tab w:val="left" w:pos="1815"/>
+        </w:tabs>
+        <w:jc w:val="both"/>
+        <w:rPr>
+          <w:rFonts w:ascii="Times New Roman" w:hAnsi="Times New Roman" w:cs="Times New Roman"/>
+        </w:rPr>
+      </w:pPr>
+      <w:r>
+        <w:rPr>
+          <w:rFonts w:ascii="Times New Roman" w:hAnsi="Times New Roman" w:cs="Times New Roman"/>
+        </w:rPr>
+        <w:t>│   │   └── Dockerfile</w:t>
+      </w:r>
+    </w:p>
+    <w:p>
+      <w:pPr>
+        <w:tabs>
+          <w:tab w:val="left" w:pos="1815"/>
+        </w:tabs>
+        <w:jc w:val="both"/>
         <w:rPr>
           <w:rFonts w:ascii="Times New Roman" w:hAnsi="Times New Roman" w:cs="Times New Roman"/>
         </w:rPr>
@@ -8469,86 +8588,161 @@
         <w:tabs>
           <w:tab w:val="left" w:pos="1815"/>
         </w:tabs>
-        <w:rPr>
-          <w:rFonts w:ascii="Times New Roman" w:hAnsi="Times New Roman" w:cs="Times New Roman"/>
-        </w:rPr>
-      </w:pPr>
-      <w:r>
-        <w:rPr>
-          <w:rFonts w:ascii="Times New Roman" w:hAnsi="Times New Roman" w:cs="Times New Roman"/>
-        </w:rPr>
-        <w:t>├── scripts</w:t>
-      </w:r>
-    </w:p>
-    <w:p>
-      <w:pPr>
-        <w:tabs>
-          <w:tab w:val="left" w:pos="1815"/>
-        </w:tabs>
-        <w:rPr>
-          <w:rFonts w:ascii="Times New Roman" w:hAnsi="Times New Roman" w:cs="Times New Roman"/>
-        </w:rPr>
-      </w:pPr>
-      <w:r>
-        <w:rPr>
-          <w:rFonts w:ascii="Times New Roman" w:hAnsi="Times New Roman" w:cs="Times New Roman"/>
-        </w:rPr>
-        <w:t>│   ├── snakemake_workflow.py      # Main Snakemake workflow</w:t>
-      </w:r>
-    </w:p>
-    <w:p>
-      <w:pPr>
-        <w:tabs>
-          <w:tab w:val="left" w:pos="1815"/>
-        </w:tabs>
-        <w:rPr>
-          <w:rFonts w:ascii="Times New Roman" w:hAnsi="Times New Roman" w:cs="Times New Roman"/>
-        </w:rPr>
-      </w:pPr>
-      <w:r>
-        <w:rPr>
-          <w:rFonts w:ascii="Times New Roman" w:hAnsi="Times New Roman" w:cs="Times New Roman"/>
-        </w:rPr>
-        <w:t>│   ├── preprocess.py              # Tiền xử lý dữ liệu</w:t>
-      </w:r>
-    </w:p>
-    <w:p>
-      <w:pPr>
-        <w:tabs>
-          <w:tab w:val="left" w:pos="1815"/>
-        </w:tabs>
-        <w:rPr>
-          <w:rFonts w:ascii="Times New Roman" w:hAnsi="Times New Roman" w:cs="Times New Roman"/>
-        </w:rPr>
-      </w:pPr>
-      <w:r>
-        <w:rPr>
-          <w:rFonts w:ascii="Times New Roman" w:hAnsi="Times New Roman" w:cs="Times New Roman"/>
-        </w:rPr>
-        <w:t>│   ├── model.py                  # Định nghĩa mô hình</w:t>
-      </w:r>
-    </w:p>
-    <w:p>
-      <w:pPr>
-        <w:tabs>
-          <w:tab w:val="left" w:pos="1815"/>
-        </w:tabs>
-        <w:rPr>
-          <w:rFonts w:ascii="Times New Roman" w:hAnsi="Times New Roman" w:cs="Times New Roman"/>
-        </w:rPr>
-      </w:pPr>
-      <w:r>
-        <w:rPr>
-          <w:rFonts w:ascii="Times New Roman" w:hAnsi="Times New Roman" w:cs="Times New Roman"/>
-        </w:rPr>
-        <w:t>│   └── utils.py                  # Các hàm tiện ích</w:t>
-      </w:r>
-    </w:p>
-    <w:p>
-      <w:pPr>
-        <w:tabs>
-          <w:tab w:val="left" w:pos="1815"/>
-        </w:tabs>
+        <w:jc w:val="both"/>
+        <w:rPr>
+          <w:rFonts w:ascii="Times New Roman" w:hAnsi="Times New Roman" w:cs="Times New Roman"/>
+        </w:rPr>
+      </w:pPr>
+      <w:r>
+        <w:rPr>
+          <w:rFonts w:ascii="Times New Roman" w:hAnsi="Times New Roman" w:cs="Times New Roman"/>
+        </w:rPr>
+        <w:t>├── data/                            # Raw và processed data</w:t>
+      </w:r>
+    </w:p>
+    <w:p>
+      <w:pPr>
+        <w:tabs>
+          <w:tab w:val="left" w:pos="1815"/>
+        </w:tabs>
+        <w:jc w:val="both"/>
+        <w:rPr>
+          <w:rFonts w:ascii="Times New Roman" w:hAnsi="Times New Roman" w:cs="Times New Roman"/>
+        </w:rPr>
+      </w:pPr>
+      <w:r>
+        <w:rPr>
+          <w:rFonts w:ascii="Times New Roman" w:hAnsi="Times New Roman" w:cs="Times New Roman"/>
+        </w:rPr>
+        <w:lastRenderedPageBreak/>
+        <w:t>│   ├── raw/</w:t>
+      </w:r>
+    </w:p>
+    <w:p>
+      <w:pPr>
+        <w:tabs>
+          <w:tab w:val="left" w:pos="1815"/>
+        </w:tabs>
+        <w:jc w:val="both"/>
+        <w:rPr>
+          <w:rFonts w:ascii="Times New Roman" w:hAnsi="Times New Roman" w:cs="Times New Roman"/>
+        </w:rPr>
+      </w:pPr>
+      <w:r>
+        <w:rPr>
+          <w:rFonts w:ascii="Times New Roman" w:hAnsi="Times New Roman" w:cs="Times New Roman"/>
+        </w:rPr>
+        <w:t>│   │   ├── rna_seq.tsv</w:t>
+      </w:r>
+    </w:p>
+    <w:p>
+      <w:pPr>
+        <w:tabs>
+          <w:tab w:val="left" w:pos="1815"/>
+        </w:tabs>
+        <w:jc w:val="both"/>
+        <w:rPr>
+          <w:rFonts w:ascii="Times New Roman" w:hAnsi="Times New Roman" w:cs="Times New Roman"/>
+        </w:rPr>
+      </w:pPr>
+      <w:r>
+        <w:rPr>
+          <w:rFonts w:ascii="Times New Roman" w:hAnsi="Times New Roman" w:cs="Times New Roman"/>
+        </w:rPr>
+        <w:t>│   │   ├── clinical_metadata.json</w:t>
+      </w:r>
+    </w:p>
+    <w:p>
+      <w:pPr>
+        <w:tabs>
+          <w:tab w:val="left" w:pos="1815"/>
+        </w:tabs>
+        <w:jc w:val="both"/>
+        <w:rPr>
+          <w:rFonts w:ascii="Times New Roman" w:hAnsi="Times New Roman" w:cs="Times New Roman"/>
+        </w:rPr>
+      </w:pPr>
+      <w:r>
+        <w:rPr>
+          <w:rFonts w:ascii="Times New Roman" w:hAnsi="Times New Roman" w:cs="Times New Roman"/>
+        </w:rPr>
+        <w:t>│   │   └── gencode_annotation.gtf</w:t>
+      </w:r>
+    </w:p>
+    <w:p>
+      <w:pPr>
+        <w:tabs>
+          <w:tab w:val="left" w:pos="1815"/>
+        </w:tabs>
+        <w:jc w:val="both"/>
+        <w:rPr>
+          <w:rFonts w:ascii="Times New Roman" w:hAnsi="Times New Roman" w:cs="Times New Roman"/>
+        </w:rPr>
+      </w:pPr>
+      <w:r>
+        <w:rPr>
+          <w:rFonts w:ascii="Times New Roman" w:hAnsi="Times New Roman" w:cs="Times New Roman"/>
+        </w:rPr>
+        <w:t>│   └── processed/</w:t>
+      </w:r>
+    </w:p>
+    <w:p>
+      <w:pPr>
+        <w:tabs>
+          <w:tab w:val="left" w:pos="1815"/>
+        </w:tabs>
+        <w:jc w:val="both"/>
+        <w:rPr>
+          <w:rFonts w:ascii="Times New Roman" w:hAnsi="Times New Roman" w:cs="Times New Roman"/>
+        </w:rPr>
+      </w:pPr>
+      <w:r>
+        <w:rPr>
+          <w:rFonts w:ascii="Times New Roman" w:hAnsi="Times New Roman" w:cs="Times New Roman"/>
+        </w:rPr>
+        <w:t>│       ├── gene_expression.csv</w:t>
+      </w:r>
+    </w:p>
+    <w:p>
+      <w:pPr>
+        <w:tabs>
+          <w:tab w:val="left" w:pos="1815"/>
+        </w:tabs>
+        <w:jc w:val="both"/>
+        <w:rPr>
+          <w:rFonts w:ascii="Times New Roman" w:hAnsi="Times New Roman" w:cs="Times New Roman"/>
+        </w:rPr>
+      </w:pPr>
+      <w:r>
+        <w:rPr>
+          <w:rFonts w:ascii="Times New Roman" w:hAnsi="Times New Roman" w:cs="Times New Roman"/>
+        </w:rPr>
+        <w:t>│       ├── clinical_info.csv</w:t>
+      </w:r>
+    </w:p>
+    <w:p>
+      <w:pPr>
+        <w:tabs>
+          <w:tab w:val="left" w:pos="1815"/>
+        </w:tabs>
+        <w:jc w:val="both"/>
+        <w:rPr>
+          <w:rFonts w:ascii="Times New Roman" w:hAnsi="Times New Roman" w:cs="Times New Roman"/>
+        </w:rPr>
+      </w:pPr>
+      <w:r>
+        <w:rPr>
+          <w:rFonts w:ascii="Times New Roman" w:hAnsi="Times New Roman" w:cs="Times New Roman"/>
+        </w:rPr>
+        <w:t>│       └── gene_annotation.csv</w:t>
+      </w:r>
+    </w:p>
+    <w:p>
+      <w:pPr>
+        <w:tabs>
+          <w:tab w:val="left" w:pos="1815"/>
+        </w:tabs>
+        <w:jc w:val="both"/>
         <w:rPr>
           <w:rFonts w:ascii="Times New Roman" w:hAnsi="Times New Roman" w:cs="Times New Roman"/>
         </w:rPr>
@@ -8565,78 +8759,480 @@
         <w:tabs>
           <w:tab w:val="left" w:pos="1815"/>
         </w:tabs>
-        <w:rPr>
-          <w:rFonts w:ascii="Times New Roman" w:hAnsi="Times New Roman" w:cs="Times New Roman"/>
-        </w:rPr>
-      </w:pPr>
-      <w:r>
-        <w:rPr>
-          <w:rFonts w:ascii="Times New Roman" w:hAnsi="Times New Roman" w:cs="Times New Roman"/>
-        </w:rPr>
-        <w:t>├── notebooks</w:t>
-      </w:r>
-    </w:p>
-    <w:p>
-      <w:pPr>
-        <w:tabs>
-          <w:tab w:val="left" w:pos="1815"/>
-        </w:tabs>
-        <w:rPr>
-          <w:rFonts w:ascii="Times New Roman" w:hAnsi="Times New Roman" w:cs="Times New Roman"/>
-        </w:rPr>
-      </w:pPr>
-      <w:r>
-        <w:rPr>
-          <w:rFonts w:ascii="Times New Roman" w:hAnsi="Times New Roman" w:cs="Times New Roman"/>
+        <w:jc w:val="both"/>
+        <w:rPr>
+          <w:rFonts w:ascii="Times New Roman" w:hAnsi="Times New Roman" w:cs="Times New Roman"/>
+        </w:rPr>
+      </w:pPr>
+      <w:r>
+        <w:rPr>
+          <w:rFonts w:ascii="Times New Roman" w:hAnsi="Times New Roman" w:cs="Times New Roman"/>
+        </w:rPr>
+        <w:t>├── etl/</w:t>
+      </w:r>
+    </w:p>
+    <w:p>
+      <w:pPr>
+        <w:tabs>
+          <w:tab w:val="left" w:pos="1815"/>
+        </w:tabs>
+        <w:jc w:val="both"/>
+        <w:rPr>
+          <w:rFonts w:ascii="Times New Roman" w:hAnsi="Times New Roman" w:cs="Times New Roman"/>
+        </w:rPr>
+      </w:pPr>
+      <w:r>
+        <w:rPr>
+          <w:rFonts w:ascii="Times New Roman" w:hAnsi="Times New Roman" w:cs="Times New Roman"/>
+        </w:rPr>
+        <w:t>│   ├── dags/                       # DAGs cho Apache Airflow</w:t>
+      </w:r>
+    </w:p>
+    <w:p>
+      <w:pPr>
+        <w:tabs>
+          <w:tab w:val="left" w:pos="1815"/>
+        </w:tabs>
+        <w:jc w:val="both"/>
+        <w:rPr>
+          <w:rFonts w:ascii="Times New Roman" w:hAnsi="Times New Roman" w:cs="Times New Roman"/>
+        </w:rPr>
+      </w:pPr>
+      <w:r>
+        <w:rPr>
+          <w:rFonts w:ascii="Times New Roman" w:hAnsi="Times New Roman" w:cs="Times New Roman"/>
+        </w:rPr>
+        <w:t>│   │   ├── etl_rna_seq.py</w:t>
+      </w:r>
+    </w:p>
+    <w:p>
+      <w:pPr>
+        <w:tabs>
+          <w:tab w:val="left" w:pos="1815"/>
+        </w:tabs>
+        <w:jc w:val="both"/>
+        <w:rPr>
+          <w:rFonts w:ascii="Times New Roman" w:hAnsi="Times New Roman" w:cs="Times New Roman"/>
+        </w:rPr>
+      </w:pPr>
+      <w:r>
+        <w:rPr>
+          <w:rFonts w:ascii="Times New Roman" w:hAnsi="Times New Roman" w:cs="Times New Roman"/>
+        </w:rPr>
+        <w:t>│   │   ├── etl_clinical_metadata.py</w:t>
+      </w:r>
+    </w:p>
+    <w:p>
+      <w:pPr>
+        <w:tabs>
+          <w:tab w:val="left" w:pos="1815"/>
+        </w:tabs>
+        <w:jc w:val="both"/>
+        <w:rPr>
+          <w:rFonts w:ascii="Times New Roman" w:hAnsi="Times New Roman" w:cs="Times New Roman"/>
+        </w:rPr>
+      </w:pPr>
+      <w:r>
+        <w:rPr>
+          <w:rFonts w:ascii="Times New Roman" w:hAnsi="Times New Roman" w:cs="Times New Roman"/>
+        </w:rPr>
+        <w:t>│   │   └── etl_gene_annotation.py</w:t>
+      </w:r>
+    </w:p>
+    <w:p>
+      <w:pPr>
+        <w:tabs>
+          <w:tab w:val="left" w:pos="1815"/>
+        </w:tabs>
+        <w:jc w:val="both"/>
+        <w:rPr>
+          <w:rFonts w:ascii="Times New Roman" w:hAnsi="Times New Roman" w:cs="Times New Roman"/>
+        </w:rPr>
+      </w:pPr>
+      <w:r>
+        <w:rPr>
+          <w:rFonts w:ascii="Times New Roman" w:hAnsi="Times New Roman" w:cs="Times New Roman"/>
+        </w:rPr>
+        <w:t>│   ├── scripts/                    # Python script riêng biệt cho ETL</w:t>
+      </w:r>
+    </w:p>
+    <w:p>
+      <w:pPr>
+        <w:tabs>
+          <w:tab w:val="left" w:pos="1815"/>
+        </w:tabs>
+        <w:jc w:val="both"/>
+        <w:rPr>
+          <w:rFonts w:ascii="Times New Roman" w:hAnsi="Times New Roman" w:cs="Times New Roman"/>
+          <w:lang w:val="pt-BR"/>
+        </w:rPr>
+      </w:pPr>
+      <w:r>
+        <w:rPr>
+          <w:rFonts w:ascii="Times New Roman" w:hAnsi="Times New Roman" w:cs="Times New Roman"/>
+          <w:lang w:val="pt-BR"/>
+        </w:rPr>
+        <w:t>│   │   ├── process_rna_seq.py</w:t>
+      </w:r>
+    </w:p>
+    <w:p>
+      <w:pPr>
+        <w:tabs>
+          <w:tab w:val="left" w:pos="1815"/>
+        </w:tabs>
+        <w:jc w:val="both"/>
+        <w:rPr>
+          <w:rFonts w:ascii="Times New Roman" w:hAnsi="Times New Roman" w:cs="Times New Roman"/>
+          <w:lang w:val="pt-BR"/>
+        </w:rPr>
+      </w:pPr>
+      <w:r>
+        <w:rPr>
+          <w:rFonts w:ascii="Times New Roman" w:hAnsi="Times New Roman" w:cs="Times New Roman"/>
+          <w:lang w:val="pt-BR"/>
+        </w:rPr>
+        <w:t>│   │   ├── process_clinical.py</w:t>
+      </w:r>
+    </w:p>
+    <w:p>
+      <w:pPr>
+        <w:tabs>
+          <w:tab w:val="left" w:pos="1815"/>
+        </w:tabs>
+        <w:jc w:val="both"/>
+        <w:rPr>
+          <w:rFonts w:ascii="Times New Roman" w:hAnsi="Times New Roman" w:cs="Times New Roman"/>
+          <w:lang w:val="pt-BR"/>
+        </w:rPr>
+      </w:pPr>
+      <w:r>
+        <w:rPr>
+          <w:rFonts w:ascii="Times New Roman" w:hAnsi="Times New Roman" w:cs="Times New Roman"/>
+          <w:lang w:val="pt-BR"/>
+        </w:rPr>
+        <w:t>│   │   └── process_annotation.py</w:t>
+      </w:r>
+    </w:p>
+    <w:p>
+      <w:pPr>
+        <w:tabs>
+          <w:tab w:val="left" w:pos="1815"/>
+        </w:tabs>
+        <w:jc w:val="both"/>
+        <w:rPr>
+          <w:rFonts w:ascii="Times New Roman" w:hAnsi="Times New Roman" w:cs="Times New Roman"/>
+          <w:lang w:val="pt-BR"/>
+        </w:rPr>
+      </w:pPr>
+      <w:r>
+        <w:rPr>
+          <w:rFonts w:ascii="Times New Roman" w:hAnsi="Times New Roman" w:cs="Times New Roman"/>
+          <w:lang w:val="pt-BR"/>
+        </w:rPr>
+        <w:t>│   └── logs/</w:t>
+      </w:r>
+    </w:p>
+    <w:p>
+      <w:pPr>
+        <w:tabs>
+          <w:tab w:val="left" w:pos="1815"/>
+        </w:tabs>
+        <w:jc w:val="both"/>
+        <w:rPr>
+          <w:rFonts w:ascii="Times New Roman" w:hAnsi="Times New Roman" w:cs="Times New Roman"/>
+          <w:lang w:val="pt-BR"/>
+        </w:rPr>
+      </w:pPr>
+      <w:r>
+        <w:rPr>
+          <w:rFonts w:ascii="Times New Roman" w:hAnsi="Times New Roman" w:cs="Times New Roman"/>
+          <w:lang w:val="pt-BR"/>
+        </w:rPr>
+        <w:t>│</w:t>
+      </w:r>
+    </w:p>
+    <w:p>
+      <w:pPr>
+        <w:tabs>
+          <w:tab w:val="left" w:pos="1815"/>
+        </w:tabs>
+        <w:jc w:val="both"/>
+        <w:rPr>
+          <w:rFonts w:ascii="Times New Roman" w:hAnsi="Times New Roman" w:cs="Times New Roman"/>
+          <w:lang w:val="pt-BR"/>
+        </w:rPr>
+      </w:pPr>
+      <w:r>
+        <w:rPr>
+          <w:rFonts w:ascii="Times New Roman" w:hAnsi="Times New Roman" w:cs="Times New Roman"/>
+          <w:lang w:val="pt-BR"/>
+        </w:rPr>
+        <w:t>├── oltp_db/                       # MySQL hoặc PostgreSQL schema + init scripts</w:t>
+      </w:r>
+    </w:p>
+    <w:p>
+      <w:pPr>
+        <w:tabs>
+          <w:tab w:val="left" w:pos="1815"/>
+        </w:tabs>
+        <w:jc w:val="both"/>
+        <w:rPr>
+          <w:rFonts w:ascii="Times New Roman" w:hAnsi="Times New Roman" w:cs="Times New Roman"/>
+          <w:lang w:val="pt-BR"/>
+        </w:rPr>
+      </w:pPr>
+      <w:r>
+        <w:rPr>
+          <w:rFonts w:ascii="Times New Roman" w:hAnsi="Times New Roman" w:cs="Times New Roman"/>
+          <w:lang w:val="pt-BR"/>
+        </w:rPr>
+        <w:t>│   ├── schema.sql</w:t>
+      </w:r>
+    </w:p>
+    <w:p>
+      <w:pPr>
+        <w:tabs>
+          <w:tab w:val="left" w:pos="1815"/>
+        </w:tabs>
+        <w:jc w:val="both"/>
+        <w:rPr>
+          <w:rFonts w:ascii="Times New Roman" w:hAnsi="Times New Roman" w:cs="Times New Roman"/>
+          <w:lang w:val="pt-BR"/>
+        </w:rPr>
+      </w:pPr>
+      <w:r>
+        <w:rPr>
+          <w:rFonts w:ascii="Times New Roman" w:hAnsi="Times New Roman" w:cs="Times New Roman"/>
+          <w:lang w:val="pt-BR"/>
+        </w:rPr>
+        <w:t>│   ├── init_data.sql</w:t>
+      </w:r>
+    </w:p>
+    <w:p>
+      <w:pPr>
+        <w:tabs>
+          <w:tab w:val="left" w:pos="1815"/>
+        </w:tabs>
+        <w:jc w:val="both"/>
+        <w:rPr>
+          <w:rFonts w:ascii="Times New Roman" w:hAnsi="Times New Roman" w:cs="Times New Roman"/>
+          <w:lang w:val="pt-BR"/>
+        </w:rPr>
+      </w:pPr>
+      <w:r>
+        <w:rPr>
+          <w:rFonts w:ascii="Times New Roman" w:hAnsi="Times New Roman" w:cs="Times New Roman"/>
+          <w:lang w:val="pt-BR"/>
+        </w:rPr>
+        <w:t>│   └── config/</w:t>
+      </w:r>
+    </w:p>
+    <w:p>
+      <w:pPr>
+        <w:tabs>
+          <w:tab w:val="left" w:pos="1815"/>
+        </w:tabs>
+        <w:jc w:val="both"/>
+        <w:rPr>
+          <w:rFonts w:ascii="Times New Roman" w:hAnsi="Times New Roman" w:cs="Times New Roman"/>
+          <w:lang w:val="pt-BR"/>
+        </w:rPr>
+      </w:pPr>
+      <w:r>
+        <w:rPr>
+          <w:rFonts w:ascii="Times New Roman" w:hAnsi="Times New Roman" w:cs="Times New Roman"/>
+          <w:lang w:val="pt-BR"/>
+        </w:rPr>
+        <w:t>│</w:t>
+      </w:r>
+    </w:p>
+    <w:p>
+      <w:pPr>
+        <w:tabs>
+          <w:tab w:val="left" w:pos="1815"/>
+        </w:tabs>
+        <w:jc w:val="both"/>
+        <w:rPr>
+          <w:rFonts w:ascii="Times New Roman" w:hAnsi="Times New Roman" w:cs="Times New Roman"/>
+          <w:lang w:val="pt-BR"/>
+        </w:rPr>
+      </w:pPr>
+      <w:r>
+        <w:rPr>
+          <w:rFonts w:ascii="Times New Roman" w:hAnsi="Times New Roman" w:cs="Times New Roman"/>
+          <w:lang w:val="pt-BR"/>
+        </w:rPr>
+        <w:t>├── dwh/                           # dbt để tạo các bảng phân tích</w:t>
+      </w:r>
+    </w:p>
+    <w:p>
+      <w:pPr>
+        <w:tabs>
+          <w:tab w:val="left" w:pos="1815"/>
+        </w:tabs>
+        <w:jc w:val="both"/>
+        <w:rPr>
+          <w:rFonts w:ascii="Times New Roman" w:hAnsi="Times New Roman" w:cs="Times New Roman"/>
+          <w:lang w:val="pt-BR"/>
+        </w:rPr>
+      </w:pPr>
+      <w:r>
+        <w:rPr>
+          <w:rFonts w:ascii="Times New Roman" w:hAnsi="Times New Roman" w:cs="Times New Roman"/>
+          <w:lang w:val="pt-BR"/>
+        </w:rPr>
+        <w:t>│   ├── dbt_project.yml</w:t>
+      </w:r>
+    </w:p>
+    <w:p>
+      <w:pPr>
+        <w:tabs>
+          <w:tab w:val="left" w:pos="1815"/>
+        </w:tabs>
+        <w:jc w:val="both"/>
+        <w:rPr>
+          <w:rFonts w:ascii="Times New Roman" w:hAnsi="Times New Roman" w:cs="Times New Roman"/>
+          <w:lang w:val="pt-BR"/>
+        </w:rPr>
+      </w:pPr>
+      <w:r>
+        <w:rPr>
+          <w:rFonts w:ascii="Times New Roman" w:hAnsi="Times New Roman" w:cs="Times New Roman"/>
+          <w:lang w:val="pt-BR"/>
+        </w:rPr>
+        <w:t>│   ├── models/</w:t>
+      </w:r>
+    </w:p>
+    <w:p>
+      <w:pPr>
+        <w:tabs>
+          <w:tab w:val="left" w:pos="1815"/>
+        </w:tabs>
+        <w:jc w:val="both"/>
+        <w:rPr>
+          <w:rFonts w:ascii="Times New Roman" w:hAnsi="Times New Roman" w:cs="Times New Roman"/>
+          <w:lang w:val="pt-BR"/>
+        </w:rPr>
+      </w:pPr>
+      <w:r>
+        <w:rPr>
+          <w:rFonts w:ascii="Times New Roman" w:hAnsi="Times New Roman" w:cs="Times New Roman"/>
+          <w:lang w:val="pt-BR"/>
+        </w:rPr>
+        <w:t>│   │   ├── staging/</w:t>
+      </w:r>
+    </w:p>
+    <w:p>
+      <w:pPr>
+        <w:tabs>
+          <w:tab w:val="left" w:pos="1815"/>
+        </w:tabs>
+        <w:jc w:val="both"/>
+        <w:rPr>
+          <w:rFonts w:ascii="Times New Roman" w:hAnsi="Times New Roman" w:cs="Times New Roman"/>
+          <w:lang w:val="pt-BR"/>
+        </w:rPr>
+      </w:pPr>
+      <w:r>
+        <w:rPr>
+          <w:rFonts w:ascii="Times New Roman" w:hAnsi="Times New Roman" w:cs="Times New Roman"/>
+          <w:lang w:val="pt-BR"/>
+        </w:rPr>
+        <w:t>│   │   ├── marts/</w:t>
+      </w:r>
+    </w:p>
+    <w:p>
+      <w:pPr>
+        <w:tabs>
+          <w:tab w:val="left" w:pos="1815"/>
+        </w:tabs>
+        <w:jc w:val="both"/>
+        <w:rPr>
+          <w:rFonts w:ascii="Times New Roman" w:hAnsi="Times New Roman" w:cs="Times New Roman"/>
+          <w:lang w:val="pt-BR"/>
+        </w:rPr>
+      </w:pPr>
+      <w:r>
+        <w:rPr>
+          <w:rFonts w:ascii="Times New Roman" w:hAnsi="Times New Roman" w:cs="Times New Roman"/>
+          <w:lang w:val="pt-BR"/>
         </w:rPr>
         <w:lastRenderedPageBreak/>
-        <w:t>│   ├── eda.ipynb                  # Phân tích khám phá dữ liệu (EDA)</w:t>
-      </w:r>
-    </w:p>
-    <w:p>
-      <w:pPr>
-        <w:tabs>
-          <w:tab w:val="left" w:pos="1815"/>
-        </w:tabs>
-        <w:rPr>
-          <w:rFonts w:ascii="Times New Roman" w:hAnsi="Times New Roman" w:cs="Times New Roman"/>
-        </w:rPr>
-      </w:pPr>
-      <w:r>
-        <w:rPr>
-          <w:rFonts w:ascii="Times New Roman" w:hAnsi="Times New Roman" w:cs="Times New Roman"/>
-        </w:rPr>
-        <w:t>│   ├── model_experiments.ipynb    # Thử nghiệm với các mô hình</w:t>
-      </w:r>
-    </w:p>
-    <w:p>
-      <w:pPr>
-        <w:tabs>
-          <w:tab w:val="left" w:pos="1815"/>
-        </w:tabs>
-        <w:rPr>
-          <w:rFonts w:ascii="Times New Roman" w:hAnsi="Times New Roman" w:cs="Times New Roman"/>
-        </w:rPr>
-      </w:pPr>
-      <w:r>
-        <w:rPr>
-          <w:rFonts w:ascii="Times New Roman" w:hAnsi="Times New Roman" w:cs="Times New Roman"/>
-        </w:rPr>
-        <w:t>│   └── visualization.ipynb        # Trực quan hóa dữ liệu</w:t>
-      </w:r>
-    </w:p>
-    <w:p>
-      <w:pPr>
-        <w:tabs>
-          <w:tab w:val="left" w:pos="1815"/>
-        </w:tabs>
-        <w:rPr>
-          <w:rFonts w:ascii="Times New Roman" w:hAnsi="Times New Roman" w:cs="Times New Roman"/>
-        </w:rPr>
-      </w:pPr>
-      <w:r>
-        <w:rPr>
-          <w:rFonts w:ascii="Times New Roman" w:hAnsi="Times New Roman" w:cs="Times New Roman"/>
+        <w:t>│   │   │   ├── fact_expression.sql</w:t>
+      </w:r>
+    </w:p>
+    <w:p>
+      <w:pPr>
+        <w:tabs>
+          <w:tab w:val="left" w:pos="1815"/>
+        </w:tabs>
+        <w:jc w:val="both"/>
+        <w:rPr>
+          <w:rFonts w:ascii="Times New Roman" w:hAnsi="Times New Roman" w:cs="Times New Roman"/>
+          <w:lang w:val="pt-BR"/>
+        </w:rPr>
+      </w:pPr>
+      <w:r>
+        <w:rPr>
+          <w:rFonts w:ascii="Times New Roman" w:hAnsi="Times New Roman" w:cs="Times New Roman"/>
+          <w:lang w:val="pt-BR"/>
+        </w:rPr>
+        <w:t>│   │   │   └── dim_patient.sql</w:t>
+      </w:r>
+    </w:p>
+    <w:p>
+      <w:pPr>
+        <w:tabs>
+          <w:tab w:val="left" w:pos="1815"/>
+        </w:tabs>
+        <w:jc w:val="both"/>
+        <w:rPr>
+          <w:rFonts w:ascii="Times New Roman" w:hAnsi="Times New Roman" w:cs="Times New Roman"/>
+          <w:lang w:val="pt-BR"/>
+        </w:rPr>
+      </w:pPr>
+      <w:r>
+        <w:rPr>
+          <w:rFonts w:ascii="Times New Roman" w:hAnsi="Times New Roman" w:cs="Times New Roman"/>
+          <w:lang w:val="pt-BR"/>
+        </w:rPr>
+        <w:t>│   │   └── schemas.yml</w:t>
+      </w:r>
+    </w:p>
+    <w:p>
+      <w:pPr>
+        <w:tabs>
+          <w:tab w:val="left" w:pos="1815"/>
+        </w:tabs>
+        <w:jc w:val="both"/>
+        <w:rPr>
+          <w:rFonts w:ascii="Times New Roman" w:hAnsi="Times New Roman" w:cs="Times New Roman"/>
+          <w:lang w:val="pt-BR"/>
+        </w:rPr>
+      </w:pPr>
+      <w:r>
+        <w:rPr>
+          <w:rFonts w:ascii="Times New Roman" w:hAnsi="Times New Roman" w:cs="Times New Roman"/>
+          <w:lang w:val="pt-BR"/>
+        </w:rPr>
+        <w:t>│   └── seeds/</w:t>
+      </w:r>
+    </w:p>
+    <w:p>
+      <w:pPr>
+        <w:tabs>
+          <w:tab w:val="left" w:pos="1815"/>
+        </w:tabs>
+        <w:jc w:val="both"/>
+        <w:rPr>
+          <w:rFonts w:ascii="Times New Roman" w:hAnsi="Times New Roman" w:cs="Times New Roman"/>
+          <w:lang w:val="pt-BR"/>
+        </w:rPr>
+      </w:pPr>
+      <w:r>
+        <w:rPr>
+          <w:rFonts w:ascii="Times New Roman" w:hAnsi="Times New Roman" w:cs="Times New Roman"/>
+          <w:lang w:val="pt-BR"/>
         </w:rPr>
         <w:t>│</w:t>
       </w:r>
@@ -8646,79 +9242,478 @@
         <w:tabs>
           <w:tab w:val="left" w:pos="1815"/>
         </w:tabs>
-        <w:rPr>
-          <w:rFonts w:ascii="Times New Roman" w:hAnsi="Times New Roman" w:cs="Times New Roman"/>
-        </w:rPr>
-      </w:pPr>
-      <w:r>
-        <w:rPr>
-          <w:rFonts w:ascii="Times New Roman" w:hAnsi="Times New Roman" w:cs="Times New Roman"/>
-        </w:rPr>
-        <w:t>├── requirements.txt               # Các thư viện Python cần thiết</w:t>
-      </w:r>
-    </w:p>
-    <w:p>
-      <w:pPr>
-        <w:tabs>
-          <w:tab w:val="left" w:pos="1815"/>
-        </w:tabs>
-        <w:rPr>
-          <w:rFonts w:ascii="Times New Roman" w:hAnsi="Times New Roman" w:cs="Times New Roman"/>
-        </w:rPr>
-      </w:pPr>
-      <w:r>
-        <w:rPr>
-          <w:rFonts w:ascii="Times New Roman" w:hAnsi="Times New Roman" w:cs="Times New Roman"/>
-        </w:rPr>
-        <w:t>├── Dockerfile                     # Cấu hình Docker</w:t>
-      </w:r>
-    </w:p>
-    <w:p>
-      <w:pPr>
-        <w:tabs>
-          <w:tab w:val="left" w:pos="1815"/>
-        </w:tabs>
-        <w:rPr>
-          <w:rFonts w:ascii="Times New Roman" w:hAnsi="Times New Roman" w:cs="Times New Roman"/>
-        </w:rPr>
-      </w:pPr>
-      <w:r>
-        <w:rPr>
-          <w:rFonts w:ascii="Times New Roman" w:hAnsi="Times New Roman" w:cs="Times New Roman"/>
-        </w:rPr>
-        <w:t>├── docker-compose.yml             # Cấu hình Docker Compose</w:t>
-      </w:r>
-    </w:p>
-    <w:p>
-      <w:pPr>
-        <w:tabs>
-          <w:tab w:val="left" w:pos="1815"/>
-        </w:tabs>
-        <w:rPr>
-          <w:rFonts w:ascii="Times New Roman" w:hAnsi="Times New Roman" w:cs="Times New Roman"/>
-        </w:rPr>
-      </w:pPr>
-      <w:r>
-        <w:rPr>
-          <w:rFonts w:ascii="Times New Roman" w:hAnsi="Times New Roman" w:cs="Times New Roman"/>
-        </w:rPr>
-        <w:t>├── Makefile                       # Các lệnh Makefile</w:t>
-      </w:r>
-    </w:p>
-    <w:p>
-      <w:pPr>
-        <w:tabs>
-          <w:tab w:val="left" w:pos="1815"/>
-        </w:tabs>
-        <w:rPr>
-          <w:rFonts w:ascii="Times New Roman" w:hAnsi="Times New Roman" w:cs="Times New Roman"/>
-        </w:rPr>
-      </w:pPr>
-      <w:r>
-        <w:rPr>
-          <w:rFonts w:ascii="Times New Roman" w:hAnsi="Times New Roman" w:cs="Times New Roman"/>
-        </w:rPr>
-        <w:t>└── README.md                      # Tài liệu hướng dẫn sử dụng</w:t>
+        <w:jc w:val="both"/>
+        <w:rPr>
+          <w:rFonts w:ascii="Times New Roman" w:hAnsi="Times New Roman" w:cs="Times New Roman"/>
+          <w:lang w:val="pt-BR"/>
+        </w:rPr>
+      </w:pPr>
+      <w:r>
+        <w:rPr>
+          <w:rFonts w:ascii="Times New Roman" w:hAnsi="Times New Roman" w:cs="Times New Roman"/>
+          <w:lang w:val="pt-BR"/>
+        </w:rPr>
+        <w:t>├── notebooks/                    # Khám phá dữ liệu, tạo đặc trưng, test mô hình</w:t>
+      </w:r>
+    </w:p>
+    <w:p>
+      <w:pPr>
+        <w:tabs>
+          <w:tab w:val="left" w:pos="1815"/>
+        </w:tabs>
+        <w:jc w:val="both"/>
+        <w:rPr>
+          <w:rFonts w:ascii="Times New Roman" w:hAnsi="Times New Roman" w:cs="Times New Roman"/>
+        </w:rPr>
+      </w:pPr>
+      <w:r>
+        <w:rPr>
+          <w:rFonts w:ascii="Times New Roman" w:hAnsi="Times New Roman" w:cs="Times New Roman"/>
+        </w:rPr>
+        <w:t>│   ├── 1_eda.ipynb</w:t>
+      </w:r>
+    </w:p>
+    <w:p>
+      <w:pPr>
+        <w:tabs>
+          <w:tab w:val="left" w:pos="1815"/>
+        </w:tabs>
+        <w:jc w:val="both"/>
+        <w:rPr>
+          <w:rFonts w:ascii="Times New Roman" w:hAnsi="Times New Roman" w:cs="Times New Roman"/>
+        </w:rPr>
+      </w:pPr>
+      <w:r>
+        <w:rPr>
+          <w:rFonts w:ascii="Times New Roman" w:hAnsi="Times New Roman" w:cs="Times New Roman"/>
+        </w:rPr>
+        <w:t>│   ├── 2_feature_engineering.ipynb</w:t>
+      </w:r>
+    </w:p>
+    <w:p>
+      <w:pPr>
+        <w:tabs>
+          <w:tab w:val="left" w:pos="1815"/>
+        </w:tabs>
+        <w:jc w:val="both"/>
+        <w:rPr>
+          <w:rFonts w:ascii="Times New Roman" w:hAnsi="Times New Roman" w:cs="Times New Roman"/>
+        </w:rPr>
+      </w:pPr>
+      <w:r>
+        <w:rPr>
+          <w:rFonts w:ascii="Times New Roman" w:hAnsi="Times New Roman" w:cs="Times New Roman"/>
+        </w:rPr>
+        <w:t>│   ├── 3_train_model.ipynb</w:t>
+      </w:r>
+    </w:p>
+    <w:p>
+      <w:pPr>
+        <w:tabs>
+          <w:tab w:val="left" w:pos="1815"/>
+        </w:tabs>
+        <w:jc w:val="both"/>
+        <w:rPr>
+          <w:rFonts w:ascii="Times New Roman" w:hAnsi="Times New Roman" w:cs="Times New Roman"/>
+        </w:rPr>
+      </w:pPr>
+      <w:r>
+        <w:rPr>
+          <w:rFonts w:ascii="Times New Roman" w:hAnsi="Times New Roman" w:cs="Times New Roman"/>
+        </w:rPr>
+        <w:t>│   └── 4_eval_kaplan_meier.ipynb</w:t>
+      </w:r>
+    </w:p>
+    <w:p>
+      <w:pPr>
+        <w:tabs>
+          <w:tab w:val="left" w:pos="1815"/>
+        </w:tabs>
+        <w:jc w:val="both"/>
+        <w:rPr>
+          <w:rFonts w:ascii="Times New Roman" w:hAnsi="Times New Roman" w:cs="Times New Roman"/>
+        </w:rPr>
+      </w:pPr>
+      <w:r>
+        <w:rPr>
+          <w:rFonts w:ascii="Times New Roman" w:hAnsi="Times New Roman" w:cs="Times New Roman"/>
+        </w:rPr>
+        <w:t>│</w:t>
+      </w:r>
+    </w:p>
+    <w:p>
+      <w:pPr>
+        <w:tabs>
+          <w:tab w:val="left" w:pos="1815"/>
+        </w:tabs>
+        <w:jc w:val="both"/>
+        <w:rPr>
+          <w:rFonts w:ascii="Times New Roman" w:hAnsi="Times New Roman" w:cs="Times New Roman"/>
+        </w:rPr>
+      </w:pPr>
+      <w:r>
+        <w:rPr>
+          <w:rFonts w:ascii="Times New Roman" w:hAnsi="Times New Roman" w:cs="Times New Roman"/>
+        </w:rPr>
+        <w:t>├── ml_pipeline/</w:t>
+      </w:r>
+    </w:p>
+    <w:p>
+      <w:pPr>
+        <w:tabs>
+          <w:tab w:val="left" w:pos="1815"/>
+        </w:tabs>
+        <w:jc w:val="both"/>
+        <w:rPr>
+          <w:rFonts w:ascii="Times New Roman" w:hAnsi="Times New Roman" w:cs="Times New Roman"/>
+        </w:rPr>
+      </w:pPr>
+      <w:r>
+        <w:rPr>
+          <w:rFonts w:ascii="Times New Roman" w:hAnsi="Times New Roman" w:cs="Times New Roman"/>
+        </w:rPr>
+        <w:t>│   ├── train.py                  # Pipeline huấn luyện mô hình</w:t>
+      </w:r>
+    </w:p>
+    <w:p>
+      <w:pPr>
+        <w:tabs>
+          <w:tab w:val="left" w:pos="1815"/>
+        </w:tabs>
+        <w:jc w:val="both"/>
+        <w:rPr>
+          <w:rFonts w:ascii="Times New Roman" w:hAnsi="Times New Roman" w:cs="Times New Roman"/>
+        </w:rPr>
+      </w:pPr>
+      <w:r>
+        <w:rPr>
+          <w:rFonts w:ascii="Times New Roman" w:hAnsi="Times New Roman" w:cs="Times New Roman"/>
+        </w:rPr>
+        <w:t>│   ├── predict.py                # Dự đoán theo profile bệnh nhân</w:t>
+      </w:r>
+    </w:p>
+    <w:p>
+      <w:pPr>
+        <w:tabs>
+          <w:tab w:val="left" w:pos="1815"/>
+        </w:tabs>
+        <w:jc w:val="both"/>
+        <w:rPr>
+          <w:rFonts w:ascii="Times New Roman" w:hAnsi="Times New Roman" w:cs="Times New Roman"/>
+        </w:rPr>
+      </w:pPr>
+      <w:r>
+        <w:rPr>
+          <w:rFonts w:ascii="Times New Roman" w:hAnsi="Times New Roman" w:cs="Times New Roman"/>
+        </w:rPr>
+        <w:t>│   ├── mlflow_tracking.py</w:t>
+      </w:r>
+    </w:p>
+    <w:p>
+      <w:pPr>
+        <w:tabs>
+          <w:tab w:val="left" w:pos="1815"/>
+        </w:tabs>
+        <w:jc w:val="both"/>
+        <w:rPr>
+          <w:rFonts w:ascii="Times New Roman" w:hAnsi="Times New Roman" w:cs="Times New Roman"/>
+        </w:rPr>
+      </w:pPr>
+      <w:r>
+        <w:rPr>
+          <w:rFonts w:ascii="Times New Roman" w:hAnsi="Times New Roman" w:cs="Times New Roman"/>
+        </w:rPr>
+        <w:t>│   └── requirements.txt</w:t>
+      </w:r>
+    </w:p>
+    <w:p>
+      <w:pPr>
+        <w:tabs>
+          <w:tab w:val="left" w:pos="1815"/>
+        </w:tabs>
+        <w:jc w:val="both"/>
+        <w:rPr>
+          <w:rFonts w:ascii="Times New Roman" w:hAnsi="Times New Roman" w:cs="Times New Roman"/>
+        </w:rPr>
+      </w:pPr>
+      <w:r>
+        <w:rPr>
+          <w:rFonts w:ascii="Times New Roman" w:hAnsi="Times New Roman" w:cs="Times New Roman"/>
+        </w:rPr>
+        <w:t>│</w:t>
+      </w:r>
+    </w:p>
+    <w:p>
+      <w:pPr>
+        <w:tabs>
+          <w:tab w:val="left" w:pos="1815"/>
+        </w:tabs>
+        <w:jc w:val="both"/>
+        <w:rPr>
+          <w:rFonts w:ascii="Times New Roman" w:hAnsi="Times New Roman" w:cs="Times New Roman"/>
+        </w:rPr>
+      </w:pPr>
+      <w:r>
+        <w:rPr>
+          <w:rFonts w:ascii="Times New Roman" w:hAnsi="Times New Roman" w:cs="Times New Roman"/>
+        </w:rPr>
+        <w:t>├── utils/                        # Các tiện ích dùng chung</w:t>
+      </w:r>
+    </w:p>
+    <w:p>
+      <w:pPr>
+        <w:tabs>
+          <w:tab w:val="left" w:pos="1815"/>
+        </w:tabs>
+        <w:jc w:val="both"/>
+        <w:rPr>
+          <w:rFonts w:ascii="Times New Roman" w:hAnsi="Times New Roman" w:cs="Times New Roman"/>
+        </w:rPr>
+      </w:pPr>
+      <w:r>
+        <w:rPr>
+          <w:rFonts w:ascii="Times New Roman" w:hAnsi="Times New Roman" w:cs="Times New Roman"/>
+        </w:rPr>
+        <w:t>│   └── schema_manager/           # Quản lý schema DB: MySQL, MongoDB, Redis</w:t>
+      </w:r>
+    </w:p>
+    <w:p>
+      <w:pPr>
+        <w:tabs>
+          <w:tab w:val="left" w:pos="1815"/>
+        </w:tabs>
+        <w:jc w:val="both"/>
+        <w:rPr>
+          <w:rFonts w:ascii="Times New Roman" w:hAnsi="Times New Roman" w:cs="Times New Roman"/>
+        </w:rPr>
+      </w:pPr>
+      <w:r>
+        <w:rPr>
+          <w:rFonts w:ascii="Times New Roman" w:hAnsi="Times New Roman" w:cs="Times New Roman"/>
+        </w:rPr>
+        <w:t>│       ├── __init__.py</w:t>
+      </w:r>
+    </w:p>
+    <w:p>
+      <w:pPr>
+        <w:tabs>
+          <w:tab w:val="left" w:pos="1815"/>
+        </w:tabs>
+        <w:jc w:val="both"/>
+        <w:rPr>
+          <w:rFonts w:ascii="Times New Roman" w:hAnsi="Times New Roman" w:cs="Times New Roman"/>
+        </w:rPr>
+      </w:pPr>
+      <w:r>
+        <w:rPr>
+          <w:rFonts w:ascii="Times New Roman" w:hAnsi="Times New Roman" w:cs="Times New Roman"/>
+        </w:rPr>
+        <w:t>│       ├── mysql_schema.py</w:t>
+      </w:r>
+    </w:p>
+    <w:p>
+      <w:pPr>
+        <w:tabs>
+          <w:tab w:val="left" w:pos="1815"/>
+        </w:tabs>
+        <w:jc w:val="both"/>
+        <w:rPr>
+          <w:rFonts w:ascii="Times New Roman" w:hAnsi="Times New Roman" w:cs="Times New Roman"/>
+        </w:rPr>
+      </w:pPr>
+      <w:r>
+        <w:rPr>
+          <w:rFonts w:ascii="Times New Roman" w:hAnsi="Times New Roman" w:cs="Times New Roman"/>
+        </w:rPr>
+        <w:t>│       ├── mongo_schema.py</w:t>
+      </w:r>
+    </w:p>
+    <w:p>
+      <w:pPr>
+        <w:tabs>
+          <w:tab w:val="left" w:pos="1815"/>
+        </w:tabs>
+        <w:jc w:val="both"/>
+        <w:rPr>
+          <w:rFonts w:ascii="Times New Roman" w:hAnsi="Times New Roman" w:cs="Times New Roman"/>
+        </w:rPr>
+      </w:pPr>
+      <w:r>
+        <w:rPr>
+          <w:rFonts w:ascii="Times New Roman" w:hAnsi="Times New Roman" w:cs="Times New Roman"/>
+        </w:rPr>
+        <w:t>│       └── redis_schema.py</w:t>
+      </w:r>
+    </w:p>
+    <w:p>
+      <w:pPr>
+        <w:tabs>
+          <w:tab w:val="left" w:pos="1815"/>
+        </w:tabs>
+        <w:jc w:val="both"/>
+        <w:rPr>
+          <w:rFonts w:ascii="Times New Roman" w:hAnsi="Times New Roman" w:cs="Times New Roman"/>
+        </w:rPr>
+      </w:pPr>
+      <w:r>
+        <w:rPr>
+          <w:rFonts w:ascii="Times New Roman" w:hAnsi="Times New Roman" w:cs="Times New Roman"/>
+        </w:rPr>
+        <w:t>│</w:t>
+      </w:r>
+    </w:p>
+    <w:p>
+      <w:pPr>
+        <w:tabs>
+          <w:tab w:val="left" w:pos="1815"/>
+        </w:tabs>
+        <w:jc w:val="both"/>
+        <w:rPr>
+          <w:rFonts w:ascii="Times New Roman" w:hAnsi="Times New Roman" w:cs="Times New Roman"/>
+        </w:rPr>
+      </w:pPr>
+      <w:r>
+        <w:rPr>
+          <w:rFonts w:ascii="Times New Roman" w:hAnsi="Times New Roman" w:cs="Times New Roman"/>
+        </w:rPr>
+        <w:t>├── tests/</w:t>
+      </w:r>
+    </w:p>
+    <w:p>
+      <w:pPr>
+        <w:tabs>
+          <w:tab w:val="left" w:pos="1815"/>
+        </w:tabs>
+        <w:jc w:val="both"/>
+        <w:rPr>
+          <w:rFonts w:ascii="Times New Roman" w:hAnsi="Times New Roman" w:cs="Times New Roman"/>
+        </w:rPr>
+      </w:pPr>
+      <w:r>
+        <w:rPr>
+          <w:rFonts w:ascii="Times New Roman" w:hAnsi="Times New Roman" w:cs="Times New Roman"/>
+        </w:rPr>
+        <w:t>│   ├── test_etl.py</w:t>
+      </w:r>
+    </w:p>
+    <w:p>
+      <w:pPr>
+        <w:tabs>
+          <w:tab w:val="left" w:pos="1815"/>
+        </w:tabs>
+        <w:jc w:val="both"/>
+        <w:rPr>
+          <w:rFonts w:ascii="Times New Roman" w:hAnsi="Times New Roman" w:cs="Times New Roman"/>
+        </w:rPr>
+      </w:pPr>
+      <w:r>
+        <w:rPr>
+          <w:rFonts w:ascii="Times New Roman" w:hAnsi="Times New Roman" w:cs="Times New Roman"/>
+        </w:rPr>
+        <w:t>│   ├── test_dbt.py</w:t>
+      </w:r>
+    </w:p>
+    <w:p>
+      <w:pPr>
+        <w:tabs>
+          <w:tab w:val="left" w:pos="1815"/>
+        </w:tabs>
+        <w:jc w:val="both"/>
+        <w:rPr>
+          <w:rFonts w:ascii="Times New Roman" w:hAnsi="Times New Roman" w:cs="Times New Roman"/>
+        </w:rPr>
+      </w:pPr>
+      <w:r>
+        <w:rPr>
+          <w:rFonts w:ascii="Times New Roman" w:hAnsi="Times New Roman" w:cs="Times New Roman"/>
+        </w:rPr>
+        <w:t>│   └── test_model.py</w:t>
+      </w:r>
+    </w:p>
+    <w:p>
+      <w:pPr>
+        <w:tabs>
+          <w:tab w:val="left" w:pos="1815"/>
+        </w:tabs>
+        <w:jc w:val="both"/>
+        <w:rPr>
+          <w:rFonts w:ascii="Times New Roman" w:hAnsi="Times New Roman" w:cs="Times New Roman"/>
+        </w:rPr>
+      </w:pPr>
+      <w:r>
+        <w:rPr>
+          <w:rFonts w:ascii="Times New Roman" w:hAnsi="Times New Roman" w:cs="Times New Roman"/>
+        </w:rPr>
+        <w:t>│</w:t>
+      </w:r>
+    </w:p>
+    <w:p>
+      <w:pPr>
+        <w:tabs>
+          <w:tab w:val="left" w:pos="1815"/>
+        </w:tabs>
+        <w:jc w:val="both"/>
+        <w:rPr>
+          <w:rFonts w:ascii="Times New Roman" w:hAnsi="Times New Roman" w:cs="Times New Roman"/>
+        </w:rPr>
+      </w:pPr>
+      <w:r>
+        <w:rPr>
+          <w:rFonts w:ascii="Times New Roman" w:hAnsi="Times New Roman" w:cs="Times New Roman"/>
+        </w:rPr>
+        <w:t>├── .env                         # Biến môi trường cấu hình DB, Airflow, v.v.</w:t>
+      </w:r>
+    </w:p>
+    <w:p>
+      <w:pPr>
+        <w:tabs>
+          <w:tab w:val="left" w:pos="1815"/>
+        </w:tabs>
+        <w:jc w:val="both"/>
+        <w:rPr>
+          <w:rFonts w:ascii="Times New Roman" w:hAnsi="Times New Roman" w:cs="Times New Roman"/>
+        </w:rPr>
+      </w:pPr>
+      <w:r>
+        <w:rPr>
+          <w:rFonts w:ascii="Times New Roman" w:hAnsi="Times New Roman" w:cs="Times New Roman"/>
+        </w:rPr>
+        <w:lastRenderedPageBreak/>
+        <w:t>├── .gitignore</w:t>
+      </w:r>
+    </w:p>
+    <w:p>
+      <w:pPr>
+        <w:tabs>
+          <w:tab w:val="left" w:pos="1815"/>
+        </w:tabs>
+        <w:jc w:val="both"/>
+        <w:rPr>
+          <w:rFonts w:ascii="Times New Roman" w:hAnsi="Times New Roman" w:cs="Times New Roman"/>
+        </w:rPr>
+      </w:pPr>
+      <w:r>
+        <w:rPr>
+          <w:rFonts w:ascii="Times New Roman" w:hAnsi="Times New Roman" w:cs="Times New Roman"/>
+        </w:rPr>
+        <w:t>├── README.md</w:t>
+      </w:r>
+    </w:p>
+    <w:p>
+      <w:pPr>
+        <w:tabs>
+          <w:tab w:val="left" w:pos="1815"/>
+        </w:tabs>
+        <w:jc w:val="both"/>
+        <w:rPr>
+          <w:rFonts w:ascii="Times New Roman" w:hAnsi="Times New Roman" w:cs="Times New Roman"/>
+        </w:rPr>
+      </w:pPr>
+      <w:r>
+        <w:rPr>
+          <w:rFonts w:ascii="Times New Roman" w:hAnsi="Times New Roman" w:cs="Times New Roman"/>
+        </w:rPr>
+        <w:t>└── Makefile                     # Lệnh tiện ích khởi tạo project</w:t>
       </w:r>
     </w:p>
     <w:p>
@@ -9035,24 +10030,24 @@
           <w:b/>
           <w:bCs/>
         </w:rPr>
+        <w:t>ETL Diagram</w:t>
+      </w:r>
+    </w:p>
+    <w:p>
+      <w:pPr>
+        <w:tabs>
+          <w:tab w:val="left" w:pos="1815"/>
+        </w:tabs>
+        <w:jc w:val="center"/>
+        <w:rPr>
+          <w:rFonts w:ascii="Times New Roman" w:hAnsi="Times New Roman" w:cs="Times New Roman"/>
+        </w:rPr>
+      </w:pPr>
+      <w:r>
+        <w:rPr>
+          <w:noProof/>
+        </w:rPr>
         <w:lastRenderedPageBreak/>
-        <w:t>ETL Diagram</w:t>
-      </w:r>
-    </w:p>
-    <w:p>
-      <w:pPr>
-        <w:tabs>
-          <w:tab w:val="left" w:pos="1815"/>
-        </w:tabs>
-        <w:jc w:val="center"/>
-        <w:rPr>
-          <w:rFonts w:ascii="Times New Roman" w:hAnsi="Times New Roman" w:cs="Times New Roman"/>
-        </w:rPr>
-      </w:pPr>
-      <w:r>
-        <w:rPr>
-          <w:noProof/>
-        </w:rPr>
         <w:drawing>
           <wp:inline distT="0" distB="0" distL="0" distR="0" wp14:anchorId="33E8AF1A" wp14:editId="574E65C1">
             <wp:extent cx="5943600" cy="3962400"/>
@@ -11113,1249 +12108,6 @@
           <w:rFonts w:ascii="Times New Roman" w:hAnsi="Times New Roman" w:cs="Times New Roman"/>
         </w:rPr>
       </w:pPr>
-    </w:p>
-    <w:p>
-      <w:pPr>
-        <w:tabs>
-          <w:tab w:val="left" w:pos="1815"/>
-        </w:tabs>
-        <w:jc w:val="both"/>
-        <w:rPr>
-          <w:rFonts w:ascii="Times New Roman" w:hAnsi="Times New Roman" w:cs="Times New Roman"/>
-        </w:rPr>
-      </w:pPr>
-      <w:r>
-        <w:rPr>
-          <w:rFonts w:ascii="Times New Roman" w:hAnsi="Times New Roman" w:cs="Times New Roman"/>
-        </w:rPr>
-        <w:t>breast_cancer_project/</w:t>
-      </w:r>
-    </w:p>
-    <w:p>
-      <w:pPr>
-        <w:tabs>
-          <w:tab w:val="left" w:pos="1815"/>
-        </w:tabs>
-        <w:jc w:val="both"/>
-        <w:rPr>
-          <w:rFonts w:ascii="Times New Roman" w:hAnsi="Times New Roman" w:cs="Times New Roman"/>
-        </w:rPr>
-      </w:pPr>
-      <w:r>
-        <w:rPr>
-          <w:rFonts w:ascii="Times New Roman" w:hAnsi="Times New Roman" w:cs="Times New Roman"/>
-        </w:rPr>
-        <w:t>│</w:t>
-      </w:r>
-    </w:p>
-    <w:p>
-      <w:pPr>
-        <w:tabs>
-          <w:tab w:val="left" w:pos="1815"/>
-        </w:tabs>
-        <w:jc w:val="both"/>
-        <w:rPr>
-          <w:rFonts w:ascii="Times New Roman" w:hAnsi="Times New Roman" w:cs="Times New Roman"/>
-        </w:rPr>
-      </w:pPr>
-      <w:r>
-        <w:rPr>
-          <w:rFonts w:ascii="Times New Roman" w:hAnsi="Times New Roman" w:cs="Times New Roman"/>
-        </w:rPr>
-        <w:t>├── docker/                            # Docker Compose &amp; Dockerfile</w:t>
-      </w:r>
-    </w:p>
-    <w:p>
-      <w:pPr>
-        <w:tabs>
-          <w:tab w:val="left" w:pos="1815"/>
-        </w:tabs>
-        <w:jc w:val="both"/>
-        <w:rPr>
-          <w:rFonts w:ascii="Times New Roman" w:hAnsi="Times New Roman" w:cs="Times New Roman"/>
-        </w:rPr>
-      </w:pPr>
-      <w:r>
-        <w:rPr>
-          <w:rFonts w:ascii="Times New Roman" w:hAnsi="Times New Roman" w:cs="Times New Roman"/>
-        </w:rPr>
-        <w:t>│   ├── docker-compose.yml</w:t>
-      </w:r>
-    </w:p>
-    <w:p>
-      <w:pPr>
-        <w:tabs>
-          <w:tab w:val="left" w:pos="1815"/>
-        </w:tabs>
-        <w:jc w:val="both"/>
-        <w:rPr>
-          <w:rFonts w:ascii="Times New Roman" w:hAnsi="Times New Roman" w:cs="Times New Roman"/>
-        </w:rPr>
-      </w:pPr>
-      <w:r>
-        <w:rPr>
-          <w:rFonts w:ascii="Times New Roman" w:hAnsi="Times New Roman" w:cs="Times New Roman"/>
-        </w:rPr>
-        <w:t>│   ├── airflow/</w:t>
-      </w:r>
-    </w:p>
-    <w:p>
-      <w:pPr>
-        <w:tabs>
-          <w:tab w:val="left" w:pos="1815"/>
-        </w:tabs>
-        <w:jc w:val="both"/>
-        <w:rPr>
-          <w:rFonts w:ascii="Times New Roman" w:hAnsi="Times New Roman" w:cs="Times New Roman"/>
-        </w:rPr>
-      </w:pPr>
-      <w:r>
-        <w:rPr>
-          <w:rFonts w:ascii="Times New Roman" w:hAnsi="Times New Roman" w:cs="Times New Roman"/>
-        </w:rPr>
-        <w:t>│   │   ├── Dockerfile</w:t>
-      </w:r>
-    </w:p>
-    <w:p>
-      <w:pPr>
-        <w:tabs>
-          <w:tab w:val="left" w:pos="1815"/>
-        </w:tabs>
-        <w:jc w:val="both"/>
-        <w:rPr>
-          <w:rFonts w:ascii="Times New Roman" w:hAnsi="Times New Roman" w:cs="Times New Roman"/>
-        </w:rPr>
-      </w:pPr>
-      <w:r>
-        <w:rPr>
-          <w:rFonts w:ascii="Times New Roman" w:hAnsi="Times New Roman" w:cs="Times New Roman"/>
-        </w:rPr>
-        <w:t>│   │   └── requirements.txt</w:t>
-      </w:r>
-    </w:p>
-    <w:p>
-      <w:pPr>
-        <w:tabs>
-          <w:tab w:val="left" w:pos="1815"/>
-        </w:tabs>
-        <w:jc w:val="both"/>
-        <w:rPr>
-          <w:rFonts w:ascii="Times New Roman" w:hAnsi="Times New Roman" w:cs="Times New Roman"/>
-        </w:rPr>
-      </w:pPr>
-      <w:r>
-        <w:rPr>
-          <w:rFonts w:ascii="Times New Roman" w:hAnsi="Times New Roman" w:cs="Times New Roman"/>
-        </w:rPr>
-        <w:t>│   ├── spark/</w:t>
-      </w:r>
-    </w:p>
-    <w:p>
-      <w:pPr>
-        <w:tabs>
-          <w:tab w:val="left" w:pos="1815"/>
-        </w:tabs>
-        <w:jc w:val="both"/>
-        <w:rPr>
-          <w:rFonts w:ascii="Times New Roman" w:hAnsi="Times New Roman" w:cs="Times New Roman"/>
-        </w:rPr>
-      </w:pPr>
-      <w:r>
-        <w:rPr>
-          <w:rFonts w:ascii="Times New Roman" w:hAnsi="Times New Roman" w:cs="Times New Roman"/>
-        </w:rPr>
-        <w:t>│   │   └── Dockerfile</w:t>
-      </w:r>
-    </w:p>
-    <w:p>
-      <w:pPr>
-        <w:tabs>
-          <w:tab w:val="left" w:pos="1815"/>
-        </w:tabs>
-        <w:jc w:val="both"/>
-        <w:rPr>
-          <w:rFonts w:ascii="Times New Roman" w:hAnsi="Times New Roman" w:cs="Times New Roman"/>
-        </w:rPr>
-      </w:pPr>
-      <w:r>
-        <w:rPr>
-          <w:rFonts w:ascii="Times New Roman" w:hAnsi="Times New Roman" w:cs="Times New Roman"/>
-        </w:rPr>
-        <w:t>│   ├── mysql/</w:t>
-      </w:r>
-    </w:p>
-    <w:p>
-      <w:pPr>
-        <w:tabs>
-          <w:tab w:val="left" w:pos="1815"/>
-        </w:tabs>
-        <w:jc w:val="both"/>
-        <w:rPr>
-          <w:rFonts w:ascii="Times New Roman" w:hAnsi="Times New Roman" w:cs="Times New Roman"/>
-        </w:rPr>
-      </w:pPr>
-      <w:r>
-        <w:rPr>
-          <w:rFonts w:ascii="Times New Roman" w:hAnsi="Times New Roman" w:cs="Times New Roman"/>
-        </w:rPr>
-        <w:t>│   │   └── Dockerfile (nếu cần tùy chỉnh)</w:t>
-      </w:r>
-    </w:p>
-    <w:p>
-      <w:pPr>
-        <w:tabs>
-          <w:tab w:val="left" w:pos="1815"/>
-        </w:tabs>
-        <w:jc w:val="both"/>
-        <w:rPr>
-          <w:rFonts w:ascii="Times New Roman" w:hAnsi="Times New Roman" w:cs="Times New Roman"/>
-        </w:rPr>
-      </w:pPr>
-      <w:r>
-        <w:rPr>
-          <w:rFonts w:ascii="Times New Roman" w:hAnsi="Times New Roman" w:cs="Times New Roman"/>
-        </w:rPr>
-        <w:t>│   ├── postgres/</w:t>
-      </w:r>
-    </w:p>
-    <w:p>
-      <w:pPr>
-        <w:tabs>
-          <w:tab w:val="left" w:pos="1815"/>
-        </w:tabs>
-        <w:jc w:val="both"/>
-        <w:rPr>
-          <w:rFonts w:ascii="Times New Roman" w:hAnsi="Times New Roman" w:cs="Times New Roman"/>
-        </w:rPr>
-      </w:pPr>
-      <w:r>
-        <w:rPr>
-          <w:rFonts w:ascii="Times New Roman" w:hAnsi="Times New Roman" w:cs="Times New Roman"/>
-        </w:rPr>
-        <w:t>│   │   └── Dockerfile (nếu cần tùy chỉnh)</w:t>
-      </w:r>
-    </w:p>
-    <w:p>
-      <w:pPr>
-        <w:tabs>
-          <w:tab w:val="left" w:pos="1815"/>
-        </w:tabs>
-        <w:jc w:val="both"/>
-        <w:rPr>
-          <w:rFonts w:ascii="Times New Roman" w:hAnsi="Times New Roman" w:cs="Times New Roman"/>
-        </w:rPr>
-      </w:pPr>
-      <w:r>
-        <w:rPr>
-          <w:rFonts w:ascii="Times New Roman" w:hAnsi="Times New Roman" w:cs="Times New Roman"/>
-        </w:rPr>
-        <w:t>│   └── mlflow/</w:t>
-      </w:r>
-    </w:p>
-    <w:p>
-      <w:pPr>
-        <w:tabs>
-          <w:tab w:val="left" w:pos="1815"/>
-        </w:tabs>
-        <w:jc w:val="both"/>
-        <w:rPr>
-          <w:rFonts w:ascii="Times New Roman" w:hAnsi="Times New Roman" w:cs="Times New Roman"/>
-        </w:rPr>
-      </w:pPr>
-      <w:r>
-        <w:rPr>
-          <w:rFonts w:ascii="Times New Roman" w:hAnsi="Times New Roman" w:cs="Times New Roman"/>
-        </w:rPr>
-        <w:lastRenderedPageBreak/>
-        <w:t>│       └── Dockerfile</w:t>
-      </w:r>
-    </w:p>
-    <w:p>
-      <w:pPr>
-        <w:tabs>
-          <w:tab w:val="left" w:pos="1815"/>
-        </w:tabs>
-        <w:jc w:val="both"/>
-        <w:rPr>
-          <w:rFonts w:ascii="Times New Roman" w:hAnsi="Times New Roman" w:cs="Times New Roman"/>
-        </w:rPr>
-      </w:pPr>
-      <w:r>
-        <w:rPr>
-          <w:rFonts w:ascii="Times New Roman" w:hAnsi="Times New Roman" w:cs="Times New Roman"/>
-        </w:rPr>
-        <w:t>│</w:t>
-      </w:r>
-    </w:p>
-    <w:p>
-      <w:pPr>
-        <w:tabs>
-          <w:tab w:val="left" w:pos="1815"/>
-        </w:tabs>
-        <w:jc w:val="both"/>
-        <w:rPr>
-          <w:rFonts w:ascii="Times New Roman" w:hAnsi="Times New Roman" w:cs="Times New Roman"/>
-        </w:rPr>
-      </w:pPr>
-      <w:r>
-        <w:rPr>
-          <w:rFonts w:ascii="Times New Roman" w:hAnsi="Times New Roman" w:cs="Times New Roman"/>
-        </w:rPr>
-        <w:t>├── data/                              # Raw và processed data</w:t>
-      </w:r>
-    </w:p>
-    <w:p>
-      <w:pPr>
-        <w:tabs>
-          <w:tab w:val="left" w:pos="1815"/>
-        </w:tabs>
-        <w:jc w:val="both"/>
-        <w:rPr>
-          <w:rFonts w:ascii="Times New Roman" w:hAnsi="Times New Roman" w:cs="Times New Roman"/>
-        </w:rPr>
-      </w:pPr>
-      <w:r>
-        <w:rPr>
-          <w:rFonts w:ascii="Times New Roman" w:hAnsi="Times New Roman" w:cs="Times New Roman"/>
-        </w:rPr>
-        <w:t>│   ├── raw/</w:t>
-      </w:r>
-    </w:p>
-    <w:p>
-      <w:pPr>
-        <w:tabs>
-          <w:tab w:val="left" w:pos="1815"/>
-        </w:tabs>
-        <w:jc w:val="both"/>
-        <w:rPr>
-          <w:rFonts w:ascii="Times New Roman" w:hAnsi="Times New Roman" w:cs="Times New Roman"/>
-        </w:rPr>
-      </w:pPr>
-      <w:r>
-        <w:rPr>
-          <w:rFonts w:ascii="Times New Roman" w:hAnsi="Times New Roman" w:cs="Times New Roman"/>
-        </w:rPr>
-        <w:t>│   │   ├── rna_seq.tsv</w:t>
-      </w:r>
-    </w:p>
-    <w:p>
-      <w:pPr>
-        <w:tabs>
-          <w:tab w:val="left" w:pos="1815"/>
-        </w:tabs>
-        <w:jc w:val="both"/>
-        <w:rPr>
-          <w:rFonts w:ascii="Times New Roman" w:hAnsi="Times New Roman" w:cs="Times New Roman"/>
-        </w:rPr>
-      </w:pPr>
-      <w:r>
-        <w:rPr>
-          <w:rFonts w:ascii="Times New Roman" w:hAnsi="Times New Roman" w:cs="Times New Roman"/>
-        </w:rPr>
-        <w:t>│   │   ├── clinical_metadata.json</w:t>
-      </w:r>
-    </w:p>
-    <w:p>
-      <w:pPr>
-        <w:tabs>
-          <w:tab w:val="left" w:pos="1815"/>
-        </w:tabs>
-        <w:jc w:val="both"/>
-        <w:rPr>
-          <w:rFonts w:ascii="Times New Roman" w:hAnsi="Times New Roman" w:cs="Times New Roman"/>
-        </w:rPr>
-      </w:pPr>
-      <w:r>
-        <w:rPr>
-          <w:rFonts w:ascii="Times New Roman" w:hAnsi="Times New Roman" w:cs="Times New Roman"/>
-        </w:rPr>
-        <w:t>│   │   └── gencode_annotation.gtf</w:t>
-      </w:r>
-    </w:p>
-    <w:p>
-      <w:pPr>
-        <w:tabs>
-          <w:tab w:val="left" w:pos="1815"/>
-        </w:tabs>
-        <w:jc w:val="both"/>
-        <w:rPr>
-          <w:rFonts w:ascii="Times New Roman" w:hAnsi="Times New Roman" w:cs="Times New Roman"/>
-        </w:rPr>
-      </w:pPr>
-      <w:r>
-        <w:rPr>
-          <w:rFonts w:ascii="Times New Roman" w:hAnsi="Times New Roman" w:cs="Times New Roman"/>
-        </w:rPr>
-        <w:t>│   └── processed/</w:t>
-      </w:r>
-    </w:p>
-    <w:p>
-      <w:pPr>
-        <w:tabs>
-          <w:tab w:val="left" w:pos="1815"/>
-        </w:tabs>
-        <w:jc w:val="both"/>
-        <w:rPr>
-          <w:rFonts w:ascii="Times New Roman" w:hAnsi="Times New Roman" w:cs="Times New Roman"/>
-        </w:rPr>
-      </w:pPr>
-      <w:r>
-        <w:rPr>
-          <w:rFonts w:ascii="Times New Roman" w:hAnsi="Times New Roman" w:cs="Times New Roman"/>
-        </w:rPr>
-        <w:t>│       ├── gene_expression.csv</w:t>
-      </w:r>
-    </w:p>
-    <w:p>
-      <w:pPr>
-        <w:tabs>
-          <w:tab w:val="left" w:pos="1815"/>
-        </w:tabs>
-        <w:jc w:val="both"/>
-        <w:rPr>
-          <w:rFonts w:ascii="Times New Roman" w:hAnsi="Times New Roman" w:cs="Times New Roman"/>
-        </w:rPr>
-      </w:pPr>
-      <w:r>
-        <w:rPr>
-          <w:rFonts w:ascii="Times New Roman" w:hAnsi="Times New Roman" w:cs="Times New Roman"/>
-        </w:rPr>
-        <w:t>│       ├── clinical_info.csv</w:t>
-      </w:r>
-    </w:p>
-    <w:p>
-      <w:pPr>
-        <w:tabs>
-          <w:tab w:val="left" w:pos="1815"/>
-        </w:tabs>
-        <w:jc w:val="both"/>
-        <w:rPr>
-          <w:rFonts w:ascii="Times New Roman" w:hAnsi="Times New Roman" w:cs="Times New Roman"/>
-        </w:rPr>
-      </w:pPr>
-      <w:r>
-        <w:rPr>
-          <w:rFonts w:ascii="Times New Roman" w:hAnsi="Times New Roman" w:cs="Times New Roman"/>
-        </w:rPr>
-        <w:t>│       └── gene_annotation.csv</w:t>
-      </w:r>
-    </w:p>
-    <w:p>
-      <w:pPr>
-        <w:tabs>
-          <w:tab w:val="left" w:pos="1815"/>
-        </w:tabs>
-        <w:jc w:val="both"/>
-        <w:rPr>
-          <w:rFonts w:ascii="Times New Roman" w:hAnsi="Times New Roman" w:cs="Times New Roman"/>
-        </w:rPr>
-      </w:pPr>
-      <w:r>
-        <w:rPr>
-          <w:rFonts w:ascii="Times New Roman" w:hAnsi="Times New Roman" w:cs="Times New Roman"/>
-        </w:rPr>
-        <w:t>│</w:t>
-      </w:r>
-    </w:p>
-    <w:p>
-      <w:pPr>
-        <w:tabs>
-          <w:tab w:val="left" w:pos="1815"/>
-        </w:tabs>
-        <w:jc w:val="both"/>
-        <w:rPr>
-          <w:rFonts w:ascii="Times New Roman" w:hAnsi="Times New Roman" w:cs="Times New Roman"/>
-        </w:rPr>
-      </w:pPr>
-      <w:r>
-        <w:rPr>
-          <w:rFonts w:ascii="Times New Roman" w:hAnsi="Times New Roman" w:cs="Times New Roman"/>
-        </w:rPr>
-        <w:t>├── etl/</w:t>
-      </w:r>
-    </w:p>
-    <w:p>
-      <w:pPr>
-        <w:tabs>
-          <w:tab w:val="left" w:pos="1815"/>
-        </w:tabs>
-        <w:jc w:val="both"/>
-        <w:rPr>
-          <w:rFonts w:ascii="Times New Roman" w:hAnsi="Times New Roman" w:cs="Times New Roman"/>
-        </w:rPr>
-      </w:pPr>
-      <w:r>
-        <w:rPr>
-          <w:rFonts w:ascii="Times New Roman" w:hAnsi="Times New Roman" w:cs="Times New Roman"/>
-        </w:rPr>
-        <w:t>│   ├── dags/                          # Airflow DAGs</w:t>
-      </w:r>
-    </w:p>
-    <w:p>
-      <w:pPr>
-        <w:tabs>
-          <w:tab w:val="left" w:pos="1815"/>
-        </w:tabs>
-        <w:jc w:val="both"/>
-        <w:rPr>
-          <w:rFonts w:ascii="Times New Roman" w:hAnsi="Times New Roman" w:cs="Times New Roman"/>
-        </w:rPr>
-      </w:pPr>
-      <w:r>
-        <w:rPr>
-          <w:rFonts w:ascii="Times New Roman" w:hAnsi="Times New Roman" w:cs="Times New Roman"/>
-        </w:rPr>
-        <w:t>│   │   ├── etl_rna_seq.py</w:t>
-      </w:r>
-    </w:p>
-    <w:p>
-      <w:pPr>
-        <w:tabs>
-          <w:tab w:val="left" w:pos="1815"/>
-        </w:tabs>
-        <w:jc w:val="both"/>
-        <w:rPr>
-          <w:rFonts w:ascii="Times New Roman" w:hAnsi="Times New Roman" w:cs="Times New Roman"/>
-        </w:rPr>
-      </w:pPr>
-      <w:r>
-        <w:rPr>
-          <w:rFonts w:ascii="Times New Roman" w:hAnsi="Times New Roman" w:cs="Times New Roman"/>
-        </w:rPr>
-        <w:t>│   │   ├── etl_clinical_metadata.py</w:t>
-      </w:r>
-    </w:p>
-    <w:p>
-      <w:pPr>
-        <w:tabs>
-          <w:tab w:val="left" w:pos="1815"/>
-        </w:tabs>
-        <w:jc w:val="both"/>
-        <w:rPr>
-          <w:rFonts w:ascii="Times New Roman" w:hAnsi="Times New Roman" w:cs="Times New Roman"/>
-        </w:rPr>
-      </w:pPr>
-      <w:r>
-        <w:rPr>
-          <w:rFonts w:ascii="Times New Roman" w:hAnsi="Times New Roman" w:cs="Times New Roman"/>
-        </w:rPr>
-        <w:t>│   │   └── etl_gene_annotation.py</w:t>
-      </w:r>
-    </w:p>
-    <w:p>
-      <w:pPr>
-        <w:tabs>
-          <w:tab w:val="left" w:pos="1815"/>
-        </w:tabs>
-        <w:jc w:val="both"/>
-        <w:rPr>
-          <w:rFonts w:ascii="Times New Roman" w:hAnsi="Times New Roman" w:cs="Times New Roman"/>
-        </w:rPr>
-      </w:pPr>
-      <w:r>
-        <w:rPr>
-          <w:rFonts w:ascii="Times New Roman" w:hAnsi="Times New Roman" w:cs="Times New Roman"/>
-        </w:rPr>
-        <w:t>│   ├── scripts/                       # Python ETL scripts</w:t>
-      </w:r>
-    </w:p>
-    <w:p>
-      <w:pPr>
-        <w:tabs>
-          <w:tab w:val="left" w:pos="1815"/>
-        </w:tabs>
-        <w:jc w:val="both"/>
-        <w:rPr>
-          <w:rFonts w:ascii="Times New Roman" w:hAnsi="Times New Roman" w:cs="Times New Roman"/>
-        </w:rPr>
-      </w:pPr>
-      <w:r>
-        <w:rPr>
-          <w:rFonts w:ascii="Times New Roman" w:hAnsi="Times New Roman" w:cs="Times New Roman"/>
-        </w:rPr>
-        <w:t>│   │   ├── process_rna_seq.py</w:t>
-      </w:r>
-    </w:p>
-    <w:p>
-      <w:pPr>
-        <w:tabs>
-          <w:tab w:val="left" w:pos="1815"/>
-        </w:tabs>
-        <w:jc w:val="both"/>
-        <w:rPr>
-          <w:rFonts w:ascii="Times New Roman" w:hAnsi="Times New Roman" w:cs="Times New Roman"/>
-        </w:rPr>
-      </w:pPr>
-      <w:r>
-        <w:rPr>
-          <w:rFonts w:ascii="Times New Roman" w:hAnsi="Times New Roman" w:cs="Times New Roman"/>
-        </w:rPr>
-        <w:t>│   │   ├── process_clinical.py</w:t>
-      </w:r>
-    </w:p>
-    <w:p>
-      <w:pPr>
-        <w:tabs>
-          <w:tab w:val="left" w:pos="1815"/>
-        </w:tabs>
-        <w:jc w:val="both"/>
-        <w:rPr>
-          <w:rFonts w:ascii="Times New Roman" w:hAnsi="Times New Roman" w:cs="Times New Roman"/>
-        </w:rPr>
-      </w:pPr>
-      <w:r>
-        <w:rPr>
-          <w:rFonts w:ascii="Times New Roman" w:hAnsi="Times New Roman" w:cs="Times New Roman"/>
-        </w:rPr>
-        <w:t>│   │   └── process_annotation.py</w:t>
-      </w:r>
-    </w:p>
-    <w:p>
-      <w:pPr>
-        <w:tabs>
-          <w:tab w:val="left" w:pos="1815"/>
-        </w:tabs>
-        <w:jc w:val="both"/>
-        <w:rPr>
-          <w:rFonts w:ascii="Times New Roman" w:hAnsi="Times New Roman" w:cs="Times New Roman"/>
-        </w:rPr>
-      </w:pPr>
-      <w:r>
-        <w:rPr>
-          <w:rFonts w:ascii="Times New Roman" w:hAnsi="Times New Roman" w:cs="Times New Roman"/>
-        </w:rPr>
-        <w:t>│   └── logs/</w:t>
-      </w:r>
-    </w:p>
-    <w:p>
-      <w:pPr>
-        <w:tabs>
-          <w:tab w:val="left" w:pos="1815"/>
-        </w:tabs>
-        <w:jc w:val="both"/>
-        <w:rPr>
-          <w:rFonts w:ascii="Times New Roman" w:hAnsi="Times New Roman" w:cs="Times New Roman"/>
-        </w:rPr>
-      </w:pPr>
-      <w:r>
-        <w:rPr>
-          <w:rFonts w:ascii="Times New Roman" w:hAnsi="Times New Roman" w:cs="Times New Roman"/>
-        </w:rPr>
-        <w:t>│</w:t>
-      </w:r>
-    </w:p>
-    <w:p>
-      <w:pPr>
-        <w:tabs>
-          <w:tab w:val="left" w:pos="1815"/>
-        </w:tabs>
-        <w:jc w:val="both"/>
-        <w:rPr>
-          <w:rFonts w:ascii="Times New Roman" w:hAnsi="Times New Roman" w:cs="Times New Roman"/>
-        </w:rPr>
-      </w:pPr>
-      <w:r>
-        <w:rPr>
-          <w:rFonts w:ascii="Times New Roman" w:hAnsi="Times New Roman" w:cs="Times New Roman"/>
-        </w:rPr>
-        <w:t>├── mysql_oltp/                       # MySQL OLTP schema + init scripts</w:t>
-      </w:r>
-    </w:p>
-    <w:p>
-      <w:pPr>
-        <w:tabs>
-          <w:tab w:val="left" w:pos="1815"/>
-        </w:tabs>
-        <w:jc w:val="both"/>
-        <w:rPr>
-          <w:rFonts w:ascii="Times New Roman" w:hAnsi="Times New Roman" w:cs="Times New Roman"/>
-        </w:rPr>
-      </w:pPr>
-      <w:r>
-        <w:rPr>
-          <w:rFonts w:ascii="Times New Roman" w:hAnsi="Times New Roman" w:cs="Times New Roman"/>
-        </w:rPr>
-        <w:t>│   ├── schema.sql</w:t>
-      </w:r>
-    </w:p>
-    <w:p>
-      <w:pPr>
-        <w:tabs>
-          <w:tab w:val="left" w:pos="1815"/>
-        </w:tabs>
-        <w:jc w:val="both"/>
-        <w:rPr>
-          <w:rFonts w:ascii="Times New Roman" w:hAnsi="Times New Roman" w:cs="Times New Roman"/>
-        </w:rPr>
-      </w:pPr>
-      <w:r>
-        <w:rPr>
-          <w:rFonts w:ascii="Times New Roman" w:hAnsi="Times New Roman" w:cs="Times New Roman"/>
-        </w:rPr>
-        <w:t>│   ├── init_data.sql</w:t>
-      </w:r>
-    </w:p>
-    <w:p>
-      <w:pPr>
-        <w:tabs>
-          <w:tab w:val="left" w:pos="1815"/>
-        </w:tabs>
-        <w:jc w:val="both"/>
-        <w:rPr>
-          <w:rFonts w:ascii="Times New Roman" w:hAnsi="Times New Roman" w:cs="Times New Roman"/>
-        </w:rPr>
-      </w:pPr>
-      <w:r>
-        <w:rPr>
-          <w:rFonts w:ascii="Times New Roman" w:hAnsi="Times New Roman" w:cs="Times New Roman"/>
-        </w:rPr>
-        <w:t>│   └── config/</w:t>
-      </w:r>
-    </w:p>
-    <w:p>
-      <w:pPr>
-        <w:tabs>
-          <w:tab w:val="left" w:pos="1815"/>
-        </w:tabs>
-        <w:jc w:val="both"/>
-        <w:rPr>
-          <w:rFonts w:ascii="Times New Roman" w:hAnsi="Times New Roman" w:cs="Times New Roman"/>
-        </w:rPr>
-      </w:pPr>
-      <w:r>
-        <w:rPr>
-          <w:rFonts w:ascii="Times New Roman" w:hAnsi="Times New Roman" w:cs="Times New Roman"/>
-        </w:rPr>
-        <w:t>│</w:t>
-      </w:r>
-    </w:p>
-    <w:p>
-      <w:pPr>
-        <w:tabs>
-          <w:tab w:val="left" w:pos="1815"/>
-        </w:tabs>
-        <w:jc w:val="both"/>
-        <w:rPr>
-          <w:rFonts w:ascii="Times New Roman" w:hAnsi="Times New Roman" w:cs="Times New Roman"/>
-        </w:rPr>
-      </w:pPr>
-      <w:r>
-        <w:rPr>
-          <w:rFonts w:ascii="Times New Roman" w:hAnsi="Times New Roman" w:cs="Times New Roman"/>
-        </w:rPr>
-        <w:t>├── dwh_postgres/                      # dbt project cho Data Warehouse PostgreSQL</w:t>
-      </w:r>
-    </w:p>
-    <w:p>
-      <w:pPr>
-        <w:tabs>
-          <w:tab w:val="left" w:pos="1815"/>
-        </w:tabs>
-        <w:jc w:val="both"/>
-        <w:rPr>
-          <w:rFonts w:ascii="Times New Roman" w:hAnsi="Times New Roman" w:cs="Times New Roman"/>
-        </w:rPr>
-      </w:pPr>
-      <w:r>
-        <w:rPr>
-          <w:rFonts w:ascii="Times New Roman" w:hAnsi="Times New Roman" w:cs="Times New Roman"/>
-        </w:rPr>
-        <w:t>│   ├── dbt_project.yml</w:t>
-      </w:r>
-    </w:p>
-    <w:p>
-      <w:pPr>
-        <w:tabs>
-          <w:tab w:val="left" w:pos="1815"/>
-        </w:tabs>
-        <w:jc w:val="both"/>
-        <w:rPr>
-          <w:rFonts w:ascii="Times New Roman" w:hAnsi="Times New Roman" w:cs="Times New Roman"/>
-        </w:rPr>
-      </w:pPr>
-      <w:r>
-        <w:rPr>
-          <w:rFonts w:ascii="Times New Roman" w:hAnsi="Times New Roman" w:cs="Times New Roman"/>
-        </w:rPr>
-        <w:lastRenderedPageBreak/>
-        <w:t>│   ├── models/</w:t>
-      </w:r>
-    </w:p>
-    <w:p>
-      <w:pPr>
-        <w:tabs>
-          <w:tab w:val="left" w:pos="1815"/>
-        </w:tabs>
-        <w:jc w:val="both"/>
-        <w:rPr>
-          <w:rFonts w:ascii="Times New Roman" w:hAnsi="Times New Roman" w:cs="Times New Roman"/>
-        </w:rPr>
-      </w:pPr>
-      <w:r>
-        <w:rPr>
-          <w:rFonts w:ascii="Times New Roman" w:hAnsi="Times New Roman" w:cs="Times New Roman"/>
-        </w:rPr>
-        <w:t>│   │   ├── staging/</w:t>
-      </w:r>
-    </w:p>
-    <w:p>
-      <w:pPr>
-        <w:tabs>
-          <w:tab w:val="left" w:pos="1815"/>
-        </w:tabs>
-        <w:jc w:val="both"/>
-        <w:rPr>
-          <w:rFonts w:ascii="Times New Roman" w:hAnsi="Times New Roman" w:cs="Times New Roman"/>
-        </w:rPr>
-      </w:pPr>
-      <w:r>
-        <w:rPr>
-          <w:rFonts w:ascii="Times New Roman" w:hAnsi="Times New Roman" w:cs="Times New Roman"/>
-        </w:rPr>
-        <w:t>│   │   ├── marts/</w:t>
-      </w:r>
-    </w:p>
-    <w:p>
-      <w:pPr>
-        <w:tabs>
-          <w:tab w:val="left" w:pos="1815"/>
-        </w:tabs>
-        <w:jc w:val="both"/>
-        <w:rPr>
-          <w:rFonts w:ascii="Times New Roman" w:hAnsi="Times New Roman" w:cs="Times New Roman"/>
-        </w:rPr>
-      </w:pPr>
-      <w:r>
-        <w:rPr>
-          <w:rFonts w:ascii="Times New Roman" w:hAnsi="Times New Roman" w:cs="Times New Roman"/>
-        </w:rPr>
-        <w:t>│   │   │   ├── fact_expression.sql</w:t>
-      </w:r>
-    </w:p>
-    <w:p>
-      <w:pPr>
-        <w:tabs>
-          <w:tab w:val="left" w:pos="1815"/>
-        </w:tabs>
-        <w:jc w:val="both"/>
-        <w:rPr>
-          <w:rFonts w:ascii="Times New Roman" w:hAnsi="Times New Roman" w:cs="Times New Roman"/>
-        </w:rPr>
-      </w:pPr>
-      <w:r>
-        <w:rPr>
-          <w:rFonts w:ascii="Times New Roman" w:hAnsi="Times New Roman" w:cs="Times New Roman"/>
-        </w:rPr>
-        <w:t>│   │   │   └── dim_patient.sql</w:t>
-      </w:r>
-    </w:p>
-    <w:p>
-      <w:pPr>
-        <w:tabs>
-          <w:tab w:val="left" w:pos="1815"/>
-        </w:tabs>
-        <w:jc w:val="both"/>
-        <w:rPr>
-          <w:rFonts w:ascii="Times New Roman" w:hAnsi="Times New Roman" w:cs="Times New Roman"/>
-        </w:rPr>
-      </w:pPr>
-      <w:r>
-        <w:rPr>
-          <w:rFonts w:ascii="Times New Roman" w:hAnsi="Times New Roman" w:cs="Times New Roman"/>
-        </w:rPr>
-        <w:t>│   │   └── schemas.yml</w:t>
-      </w:r>
-    </w:p>
-    <w:p>
-      <w:pPr>
-        <w:tabs>
-          <w:tab w:val="left" w:pos="1815"/>
-        </w:tabs>
-        <w:jc w:val="both"/>
-        <w:rPr>
-          <w:rFonts w:ascii="Times New Roman" w:hAnsi="Times New Roman" w:cs="Times New Roman"/>
-        </w:rPr>
-      </w:pPr>
-      <w:r>
-        <w:rPr>
-          <w:rFonts w:ascii="Times New Roman" w:hAnsi="Times New Roman" w:cs="Times New Roman"/>
-        </w:rPr>
-        <w:t>│   └── seeds/</w:t>
-      </w:r>
-    </w:p>
-    <w:p>
-      <w:pPr>
-        <w:tabs>
-          <w:tab w:val="left" w:pos="1815"/>
-        </w:tabs>
-        <w:jc w:val="both"/>
-        <w:rPr>
-          <w:rFonts w:ascii="Times New Roman" w:hAnsi="Times New Roman" w:cs="Times New Roman"/>
-        </w:rPr>
-      </w:pPr>
-      <w:r>
-        <w:rPr>
-          <w:rFonts w:ascii="Times New Roman" w:hAnsi="Times New Roman" w:cs="Times New Roman"/>
-        </w:rPr>
-        <w:t>│</w:t>
-      </w:r>
-    </w:p>
-    <w:p>
-      <w:pPr>
-        <w:tabs>
-          <w:tab w:val="left" w:pos="1815"/>
-        </w:tabs>
-        <w:jc w:val="both"/>
-        <w:rPr>
-          <w:rFonts w:ascii="Times New Roman" w:hAnsi="Times New Roman" w:cs="Times New Roman"/>
-        </w:rPr>
-      </w:pPr>
-      <w:r>
-        <w:rPr>
-          <w:rFonts w:ascii="Times New Roman" w:hAnsi="Times New Roman" w:cs="Times New Roman"/>
-        </w:rPr>
-        <w:t>├── notebooks/                        # Khám phá, tạo đặc trưng, huấn luyện mô hình</w:t>
-      </w:r>
-    </w:p>
-    <w:p>
-      <w:pPr>
-        <w:tabs>
-          <w:tab w:val="left" w:pos="1815"/>
-        </w:tabs>
-        <w:jc w:val="both"/>
-        <w:rPr>
-          <w:rFonts w:ascii="Times New Roman" w:hAnsi="Times New Roman" w:cs="Times New Roman"/>
-        </w:rPr>
-      </w:pPr>
-      <w:r>
-        <w:rPr>
-          <w:rFonts w:ascii="Times New Roman" w:hAnsi="Times New Roman" w:cs="Times New Roman"/>
-        </w:rPr>
-        <w:t>│   ├── 1_eda.ipynb</w:t>
-      </w:r>
-    </w:p>
-    <w:p>
-      <w:pPr>
-        <w:tabs>
-          <w:tab w:val="left" w:pos="1815"/>
-        </w:tabs>
-        <w:jc w:val="both"/>
-        <w:rPr>
-          <w:rFonts w:ascii="Times New Roman" w:hAnsi="Times New Roman" w:cs="Times New Roman"/>
-        </w:rPr>
-      </w:pPr>
-      <w:r>
-        <w:rPr>
-          <w:rFonts w:ascii="Times New Roman" w:hAnsi="Times New Roman" w:cs="Times New Roman"/>
-        </w:rPr>
-        <w:t>│   ├── 2_feature_engineering.ipynb</w:t>
-      </w:r>
-    </w:p>
-    <w:p>
-      <w:pPr>
-        <w:tabs>
-          <w:tab w:val="left" w:pos="1815"/>
-        </w:tabs>
-        <w:jc w:val="both"/>
-        <w:rPr>
-          <w:rFonts w:ascii="Times New Roman" w:hAnsi="Times New Roman" w:cs="Times New Roman"/>
-        </w:rPr>
-      </w:pPr>
-      <w:r>
-        <w:rPr>
-          <w:rFonts w:ascii="Times New Roman" w:hAnsi="Times New Roman" w:cs="Times New Roman"/>
-        </w:rPr>
-        <w:t>│   ├── 3_train_model.ipynb</w:t>
-      </w:r>
-    </w:p>
-    <w:p>
-      <w:pPr>
-        <w:tabs>
-          <w:tab w:val="left" w:pos="1815"/>
-        </w:tabs>
-        <w:jc w:val="both"/>
-        <w:rPr>
-          <w:rFonts w:ascii="Times New Roman" w:hAnsi="Times New Roman" w:cs="Times New Roman"/>
-        </w:rPr>
-      </w:pPr>
-      <w:r>
-        <w:rPr>
-          <w:rFonts w:ascii="Times New Roman" w:hAnsi="Times New Roman" w:cs="Times New Roman"/>
-        </w:rPr>
-        <w:t>│   └── 4_eval_kaplan_meier.ipynb</w:t>
-      </w:r>
-    </w:p>
-    <w:p>
-      <w:pPr>
-        <w:tabs>
-          <w:tab w:val="left" w:pos="1815"/>
-        </w:tabs>
-        <w:jc w:val="both"/>
-        <w:rPr>
-          <w:rFonts w:ascii="Times New Roman" w:hAnsi="Times New Roman" w:cs="Times New Roman"/>
-        </w:rPr>
-      </w:pPr>
-      <w:r>
-        <w:rPr>
-          <w:rFonts w:ascii="Times New Roman" w:hAnsi="Times New Roman" w:cs="Times New Roman"/>
-        </w:rPr>
-        <w:t>│</w:t>
-      </w:r>
-    </w:p>
-    <w:p>
-      <w:pPr>
-        <w:tabs>
-          <w:tab w:val="left" w:pos="1815"/>
-        </w:tabs>
-        <w:jc w:val="both"/>
-        <w:rPr>
-          <w:rFonts w:ascii="Times New Roman" w:hAnsi="Times New Roman" w:cs="Times New Roman"/>
-        </w:rPr>
-      </w:pPr>
-      <w:r>
-        <w:rPr>
-          <w:rFonts w:ascii="Times New Roman" w:hAnsi="Times New Roman" w:cs="Times New Roman"/>
-        </w:rPr>
-        <w:t>├── ml_pipeline/</w:t>
-      </w:r>
-    </w:p>
-    <w:p>
-      <w:pPr>
-        <w:tabs>
-          <w:tab w:val="left" w:pos="1815"/>
-        </w:tabs>
-        <w:jc w:val="both"/>
-        <w:rPr>
-          <w:rFonts w:ascii="Times New Roman" w:hAnsi="Times New Roman" w:cs="Times New Roman"/>
-        </w:rPr>
-      </w:pPr>
-      <w:r>
-        <w:rPr>
-          <w:rFonts w:ascii="Times New Roman" w:hAnsi="Times New Roman" w:cs="Times New Roman"/>
-        </w:rPr>
-        <w:t>│   ├── train.py                      # Huấn luyện mô hình, dùng MLflow</w:t>
-      </w:r>
-    </w:p>
-    <w:p>
-      <w:pPr>
-        <w:tabs>
-          <w:tab w:val="left" w:pos="1815"/>
-        </w:tabs>
-        <w:jc w:val="both"/>
-        <w:rPr>
-          <w:rFonts w:ascii="Times New Roman" w:hAnsi="Times New Roman" w:cs="Times New Roman"/>
-        </w:rPr>
-      </w:pPr>
-      <w:r>
-        <w:rPr>
-          <w:rFonts w:ascii="Times New Roman" w:hAnsi="Times New Roman" w:cs="Times New Roman"/>
-        </w:rPr>
-        <w:t>│   ├── predict.py                    # Dự đoán cho profile mới</w:t>
-      </w:r>
-    </w:p>
-    <w:p>
-      <w:pPr>
-        <w:tabs>
-          <w:tab w:val="left" w:pos="1815"/>
-        </w:tabs>
-        <w:jc w:val="both"/>
-        <w:rPr>
-          <w:rFonts w:ascii="Times New Roman" w:hAnsi="Times New Roman" w:cs="Times New Roman"/>
-        </w:rPr>
-      </w:pPr>
-      <w:r>
-        <w:rPr>
-          <w:rFonts w:ascii="Times New Roman" w:hAnsi="Times New Roman" w:cs="Times New Roman"/>
-        </w:rPr>
-        <w:t>│   ├── mlflow_tracking.py</w:t>
-      </w:r>
-    </w:p>
-    <w:p>
-      <w:pPr>
-        <w:tabs>
-          <w:tab w:val="left" w:pos="1815"/>
-        </w:tabs>
-        <w:jc w:val="both"/>
-        <w:rPr>
-          <w:rFonts w:ascii="Times New Roman" w:hAnsi="Times New Roman" w:cs="Times New Roman"/>
-        </w:rPr>
-      </w:pPr>
-      <w:r>
-        <w:rPr>
-          <w:rFonts w:ascii="Times New Roman" w:hAnsi="Times New Roman" w:cs="Times New Roman"/>
-        </w:rPr>
-        <w:t>│   └── requirements.txt</w:t>
-      </w:r>
-    </w:p>
-    <w:p>
-      <w:pPr>
-        <w:tabs>
-          <w:tab w:val="left" w:pos="1815"/>
-        </w:tabs>
-        <w:jc w:val="both"/>
-        <w:rPr>
-          <w:rFonts w:ascii="Times New Roman" w:hAnsi="Times New Roman" w:cs="Times New Roman"/>
-        </w:rPr>
-      </w:pPr>
-      <w:r>
-        <w:rPr>
-          <w:rFonts w:ascii="Times New Roman" w:hAnsi="Times New Roman" w:cs="Times New Roman"/>
-        </w:rPr>
-        <w:t>│</w:t>
-      </w:r>
-    </w:p>
-    <w:p>
-      <w:pPr>
-        <w:tabs>
-          <w:tab w:val="left" w:pos="1815"/>
-        </w:tabs>
-        <w:jc w:val="both"/>
-        <w:rPr>
-          <w:rFonts w:ascii="Times New Roman" w:hAnsi="Times New Roman" w:cs="Times New Roman"/>
-        </w:rPr>
-      </w:pPr>
-      <w:r>
-        <w:rPr>
-          <w:rFonts w:ascii="Times New Roman" w:hAnsi="Times New Roman" w:cs="Times New Roman"/>
-        </w:rPr>
-        <w:t>├── tests/</w:t>
-      </w:r>
-    </w:p>
-    <w:p>
-      <w:pPr>
-        <w:tabs>
-          <w:tab w:val="left" w:pos="1815"/>
-        </w:tabs>
-        <w:jc w:val="both"/>
-        <w:rPr>
-          <w:rFonts w:ascii="Times New Roman" w:hAnsi="Times New Roman" w:cs="Times New Roman"/>
-        </w:rPr>
-      </w:pPr>
-      <w:r>
-        <w:rPr>
-          <w:rFonts w:ascii="Times New Roman" w:hAnsi="Times New Roman" w:cs="Times New Roman"/>
-        </w:rPr>
-        <w:t>│   ├── test_etl.py</w:t>
-      </w:r>
-    </w:p>
-    <w:p>
-      <w:pPr>
-        <w:tabs>
-          <w:tab w:val="left" w:pos="1815"/>
-        </w:tabs>
-        <w:jc w:val="both"/>
-        <w:rPr>
-          <w:rFonts w:ascii="Times New Roman" w:hAnsi="Times New Roman" w:cs="Times New Roman"/>
-        </w:rPr>
-      </w:pPr>
-      <w:r>
-        <w:rPr>
-          <w:rFonts w:ascii="Times New Roman" w:hAnsi="Times New Roman" w:cs="Times New Roman"/>
-        </w:rPr>
-        <w:t>│   ├── test_dbt.py</w:t>
-      </w:r>
-    </w:p>
-    <w:p>
-      <w:pPr>
-        <w:tabs>
-          <w:tab w:val="left" w:pos="1815"/>
-        </w:tabs>
-        <w:jc w:val="both"/>
-        <w:rPr>
-          <w:rFonts w:ascii="Times New Roman" w:hAnsi="Times New Roman" w:cs="Times New Roman"/>
-        </w:rPr>
-      </w:pPr>
-      <w:r>
-        <w:rPr>
-          <w:rFonts w:ascii="Times New Roman" w:hAnsi="Times New Roman" w:cs="Times New Roman"/>
-        </w:rPr>
-        <w:t>│   └── test_model.py</w:t>
-      </w:r>
-    </w:p>
-    <w:p>
-      <w:pPr>
-        <w:tabs>
-          <w:tab w:val="left" w:pos="1815"/>
-        </w:tabs>
-        <w:jc w:val="both"/>
-        <w:rPr>
-          <w:rFonts w:ascii="Times New Roman" w:hAnsi="Times New Roman" w:cs="Times New Roman"/>
-        </w:rPr>
-      </w:pPr>
-      <w:r>
-        <w:rPr>
-          <w:rFonts w:ascii="Times New Roman" w:hAnsi="Times New Roman" w:cs="Times New Roman"/>
-        </w:rPr>
-        <w:t>│</w:t>
-      </w:r>
-    </w:p>
-    <w:p>
-      <w:pPr>
-        <w:tabs>
-          <w:tab w:val="left" w:pos="1815"/>
-        </w:tabs>
-        <w:jc w:val="both"/>
-        <w:rPr>
-          <w:rFonts w:ascii="Times New Roman" w:hAnsi="Times New Roman" w:cs="Times New Roman"/>
-        </w:rPr>
-      </w:pPr>
-      <w:r>
-        <w:rPr>
-          <w:rFonts w:ascii="Times New Roman" w:hAnsi="Times New Roman" w:cs="Times New Roman"/>
-        </w:rPr>
-        <w:t>├── .env                             # Biến môi trường DB, Airflow...</w:t>
-      </w:r>
-    </w:p>
-    <w:p>
-      <w:pPr>
-        <w:tabs>
-          <w:tab w:val="left" w:pos="1815"/>
-        </w:tabs>
-        <w:jc w:val="both"/>
-        <w:rPr>
-          <w:rFonts w:ascii="Times New Roman" w:hAnsi="Times New Roman" w:cs="Times New Roman"/>
-        </w:rPr>
-      </w:pPr>
-      <w:r>
-        <w:rPr>
-          <w:rFonts w:ascii="Times New Roman" w:hAnsi="Times New Roman" w:cs="Times New Roman"/>
-        </w:rPr>
-        <w:t>├── .gitignore</w:t>
-      </w:r>
-    </w:p>
-    <w:p>
-      <w:pPr>
-        <w:tabs>
-          <w:tab w:val="left" w:pos="1815"/>
-        </w:tabs>
-        <w:jc w:val="both"/>
-        <w:rPr>
-          <w:rFonts w:ascii="Times New Roman" w:hAnsi="Times New Roman" w:cs="Times New Roman"/>
-        </w:rPr>
-      </w:pPr>
-      <w:r>
-        <w:rPr>
-          <w:rFonts w:ascii="Times New Roman" w:hAnsi="Times New Roman" w:cs="Times New Roman"/>
-        </w:rPr>
-        <w:t>├── README.md</w:t>
-      </w:r>
-    </w:p>
-    <w:p>
-      <w:pPr>
-        <w:tabs>
-          <w:tab w:val="left" w:pos="1815"/>
-        </w:tabs>
-        <w:jc w:val="both"/>
-        <w:rPr>
-          <w:rFonts w:ascii="Times New Roman" w:hAnsi="Times New Roman" w:cs="Times New Roman"/>
-        </w:rPr>
-      </w:pPr>
-      <w:r>
-        <w:rPr>
-          <w:rFonts w:ascii="Times New Roman" w:hAnsi="Times New Roman" w:cs="Times New Roman"/>
-        </w:rPr>
-        <w:t>└── Makefile                        # Lệnh tiện ích setup, chạy</w:t>
-      </w:r>
     </w:p>
     <w:sectPr>
       <w:pgSz w:w="12240" w:h="15840"/>
@@ -24281,6 +24033,7 @@
   <w:style w:type="character" w:default="1" w:styleId="DefaultParagraphFont">
     <w:name w:val="Default Paragraph Font"/>
     <w:uiPriority w:val="1"/>
+    <w:semiHidden/>
     <w:unhideWhenUsed/>
   </w:style>
   <w:style w:type="table" w:default="1" w:styleId="TableNormal">

</xml_diff>